<commit_message>
all are update as per latest drive and lab data
</commit_message>
<xml_diff>
--- a/Sem-1/RDBMS (Relational Database Management System)/Assignment/MCAB_13_Vishal_day_3_assignment_rdbms.docx
+++ b/Sem-1/RDBMS (Relational Database Management System)/Assignment/MCAB_13_Vishal_day_3_assignment_rdbms.docx
@@ -7,6 +7,58 @@
         <w:spacing w:after="0"/>
         <w:rPr>
           <w:rFonts w:ascii="Courier New" w:hAnsi="Courier New" w:cs="Courier New"/>
+          <w:b/>
+          <w:bCs/>
+          <w:sz w:val="24"/>
+          <w:szCs w:val="24"/>
+        </w:rPr>
+      </w:pPr>
+      <w:r>
+        <w:rPr>
+          <w:rFonts w:ascii="Courier New" w:hAnsi="Courier New" w:cs="Courier New"/>
+          <w:b/>
+          <w:bCs/>
+          <w:sz w:val="24"/>
+          <w:szCs w:val="24"/>
+        </w:rPr>
+        <w:t>MCA-B</w:t>
+      </w:r>
+      <w:r>
+        <w:rPr>
+          <w:rFonts w:ascii="Courier New" w:hAnsi="Courier New" w:cs="Courier New"/>
+          <w:b/>
+          <w:bCs/>
+          <w:sz w:val="24"/>
+          <w:szCs w:val="24"/>
+        </w:rPr>
+        <w:t xml:space="preserve">013 </w:t>
+      </w:r>
+      <w:r>
+        <w:rPr>
+          <w:rFonts w:ascii="Courier New" w:hAnsi="Courier New" w:cs="Courier New"/>
+          <w:b/>
+          <w:bCs/>
+          <w:sz w:val="24"/>
+          <w:szCs w:val="24"/>
+        </w:rPr>
+        <w:t>CHUDASAMA VISHAL</w:t>
+      </w:r>
+    </w:p>
+    <w:p>
+      <w:pPr>
+        <w:spacing w:after="0"/>
+        <w:rPr>
+          <w:rFonts w:ascii="Courier New" w:hAnsi="Courier New" w:cs="Courier New"/>
+          <w:sz w:val="20"/>
+          <w:szCs w:val="20"/>
+        </w:rPr>
+      </w:pPr>
+    </w:p>
+    <w:p>
+      <w:pPr>
+        <w:spacing w:after="0"/>
+        <w:rPr>
+          <w:rFonts w:ascii="Courier New" w:hAnsi="Courier New" w:cs="Courier New"/>
           <w:sz w:val="20"/>
           <w:szCs w:val="20"/>
         </w:rPr>
@@ -119,7 +171,73 @@
           <w:sz w:val="20"/>
           <w:szCs w:val="20"/>
         </w:rPr>
-        <w:t xml:space="preserve"> Remove all Sales_Orders whose QtyOrdered = 1 in "Sales_Order_Detail" table</w:t>
+        <w:t xml:space="preserve"> Remove all </w:t>
+      </w:r>
+      <w:proofErr w:type="spellStart"/>
+      <w:r>
+        <w:rPr>
+          <w:rFonts w:ascii="Courier New" w:hAnsi="Courier New" w:cs="Courier New"/>
+          <w:b/>
+          <w:bCs/>
+          <w:sz w:val="20"/>
+          <w:szCs w:val="20"/>
+        </w:rPr>
+        <w:t>Sales_Orders</w:t>
+      </w:r>
+      <w:proofErr w:type="spellEnd"/>
+      <w:r>
+        <w:rPr>
+          <w:rFonts w:ascii="Courier New" w:hAnsi="Courier New" w:cs="Courier New"/>
+          <w:b/>
+          <w:bCs/>
+          <w:sz w:val="20"/>
+          <w:szCs w:val="20"/>
+        </w:rPr>
+        <w:t xml:space="preserve"> whose </w:t>
+      </w:r>
+      <w:proofErr w:type="spellStart"/>
+      <w:r>
+        <w:rPr>
+          <w:rFonts w:ascii="Courier New" w:hAnsi="Courier New" w:cs="Courier New"/>
+          <w:b/>
+          <w:bCs/>
+          <w:sz w:val="20"/>
+          <w:szCs w:val="20"/>
+        </w:rPr>
+        <w:t>QtyOrdered</w:t>
+      </w:r>
+      <w:proofErr w:type="spellEnd"/>
+      <w:r>
+        <w:rPr>
+          <w:rFonts w:ascii="Courier New" w:hAnsi="Courier New" w:cs="Courier New"/>
+          <w:b/>
+          <w:bCs/>
+          <w:sz w:val="20"/>
+          <w:szCs w:val="20"/>
+        </w:rPr>
+        <w:t xml:space="preserve"> = 1 in "</w:t>
+      </w:r>
+      <w:proofErr w:type="spellStart"/>
+      <w:r>
+        <w:rPr>
+          <w:rFonts w:ascii="Courier New" w:hAnsi="Courier New" w:cs="Courier New"/>
+          <w:b/>
+          <w:bCs/>
+          <w:sz w:val="20"/>
+          <w:szCs w:val="20"/>
+        </w:rPr>
+        <w:t>Sales_Order_Detail</w:t>
+      </w:r>
+      <w:proofErr w:type="spellEnd"/>
+      <w:r>
+        <w:rPr>
+          <w:rFonts w:ascii="Courier New" w:hAnsi="Courier New" w:cs="Courier New"/>
+          <w:b/>
+          <w:bCs/>
+          <w:sz w:val="20"/>
+          <w:szCs w:val="20"/>
+        </w:rPr>
+        <w:t>" table</w:t>
       </w:r>
     </w:p>
     <w:p>
@@ -151,7 +269,31 @@
           <w:sz w:val="20"/>
           <w:szCs w:val="20"/>
         </w:rPr>
-        <w:t>delete from sales_order_details where QTY_ORDERED = 1;</w:t>
+        <w:t xml:space="preserve">delete from </w:t>
+      </w:r>
+      <w:proofErr w:type="spellStart"/>
+      <w:r>
+        <w:rPr>
+          <w:rFonts w:ascii="Courier New" w:hAnsi="Courier New" w:cs="Courier New"/>
+          <w:b/>
+          <w:bCs/>
+          <w:color w:val="00B050"/>
+          <w:sz w:val="20"/>
+          <w:szCs w:val="20"/>
+        </w:rPr>
+        <w:t>sales_order_details</w:t>
+      </w:r>
+      <w:proofErr w:type="spellEnd"/>
+      <w:r>
+        <w:rPr>
+          <w:rFonts w:ascii="Courier New" w:hAnsi="Courier New" w:cs="Courier New"/>
+          <w:b/>
+          <w:bCs/>
+          <w:color w:val="00B050"/>
+          <w:sz w:val="20"/>
+          <w:szCs w:val="20"/>
+        </w:rPr>
+        <w:t xml:space="preserve"> where QTY_ORDERED = 1;</w:t>
       </w:r>
     </w:p>
     <w:p>
@@ -219,7 +361,73 @@
           <w:sz w:val="20"/>
           <w:szCs w:val="20"/>
         </w:rPr>
-        <w:t>-- 2. Modify the OrderStatus to "Fulfilled" where the OrderStatus is "In Process" in Sales_Order Table</w:t>
+        <w:t xml:space="preserve">-- 2. Modify the </w:t>
+      </w:r>
+      <w:proofErr w:type="spellStart"/>
+      <w:r>
+        <w:rPr>
+          <w:rFonts w:ascii="Courier New" w:hAnsi="Courier New" w:cs="Courier New"/>
+          <w:b/>
+          <w:bCs/>
+          <w:sz w:val="20"/>
+          <w:szCs w:val="20"/>
+        </w:rPr>
+        <w:t>OrderStatus</w:t>
+      </w:r>
+      <w:proofErr w:type="spellEnd"/>
+      <w:r>
+        <w:rPr>
+          <w:rFonts w:ascii="Courier New" w:hAnsi="Courier New" w:cs="Courier New"/>
+          <w:b/>
+          <w:bCs/>
+          <w:sz w:val="20"/>
+          <w:szCs w:val="20"/>
+        </w:rPr>
+        <w:t xml:space="preserve"> to "Fulfilled" where the </w:t>
+      </w:r>
+      <w:proofErr w:type="spellStart"/>
+      <w:r>
+        <w:rPr>
+          <w:rFonts w:ascii="Courier New" w:hAnsi="Courier New" w:cs="Courier New"/>
+          <w:b/>
+          <w:bCs/>
+          <w:sz w:val="20"/>
+          <w:szCs w:val="20"/>
+        </w:rPr>
+        <w:t>OrderStatus</w:t>
+      </w:r>
+      <w:proofErr w:type="spellEnd"/>
+      <w:r>
+        <w:rPr>
+          <w:rFonts w:ascii="Courier New" w:hAnsi="Courier New" w:cs="Courier New"/>
+          <w:b/>
+          <w:bCs/>
+          <w:sz w:val="20"/>
+          <w:szCs w:val="20"/>
+        </w:rPr>
+        <w:t xml:space="preserve"> is "In Process" in </w:t>
+      </w:r>
+      <w:proofErr w:type="spellStart"/>
+      <w:r>
+        <w:rPr>
+          <w:rFonts w:ascii="Courier New" w:hAnsi="Courier New" w:cs="Courier New"/>
+          <w:b/>
+          <w:bCs/>
+          <w:sz w:val="20"/>
+          <w:szCs w:val="20"/>
+        </w:rPr>
+        <w:t>Sales_Order</w:t>
+      </w:r>
+      <w:proofErr w:type="spellEnd"/>
+      <w:r>
+        <w:rPr>
+          <w:rFonts w:ascii="Courier New" w:hAnsi="Courier New" w:cs="Courier New"/>
+          <w:b/>
+          <w:bCs/>
+          <w:sz w:val="20"/>
+          <w:szCs w:val="20"/>
+        </w:rPr>
+        <w:t xml:space="preserve"> Table</w:t>
       </w:r>
     </w:p>
     <w:p>
@@ -251,7 +459,31 @@
           <w:sz w:val="20"/>
           <w:szCs w:val="20"/>
         </w:rPr>
-        <w:t>UPDATE Sales_Order SET ORDER_STATUS='Fulfilled' WHERE ORDER_STATUS='In Process';</w:t>
+        <w:t xml:space="preserve">UPDATE </w:t>
+      </w:r>
+      <w:proofErr w:type="spellStart"/>
+      <w:r>
+        <w:rPr>
+          <w:rFonts w:ascii="Courier New" w:hAnsi="Courier New" w:cs="Courier New"/>
+          <w:b/>
+          <w:bCs/>
+          <w:color w:val="00B050"/>
+          <w:sz w:val="20"/>
+          <w:szCs w:val="20"/>
+        </w:rPr>
+        <w:t>Sales_Order</w:t>
+      </w:r>
+      <w:proofErr w:type="spellEnd"/>
+      <w:r>
+        <w:rPr>
+          <w:rFonts w:ascii="Courier New" w:hAnsi="Courier New" w:cs="Courier New"/>
+          <w:b/>
+          <w:bCs/>
+          <w:color w:val="00B050"/>
+          <w:sz w:val="20"/>
+          <w:szCs w:val="20"/>
+        </w:rPr>
+        <w:t xml:space="preserve"> SET ORDER_STATUS='Fulfilled' WHERE ORDER_STATUS='In Process';</w:t>
       </w:r>
     </w:p>
     <w:p>
@@ -419,7 +651,29 @@
           <w:sz w:val="20"/>
           <w:szCs w:val="20"/>
         </w:rPr>
-        <w:t>-- 4. Delete all Salesman from Salesman_Master table whose salary is more than 3500</w:t>
+        <w:t xml:space="preserve">-- 4. Delete all Salesman from </w:t>
+      </w:r>
+      <w:proofErr w:type="spellStart"/>
+      <w:r>
+        <w:rPr>
+          <w:rFonts w:ascii="Courier New" w:hAnsi="Courier New" w:cs="Courier New"/>
+          <w:b/>
+          <w:bCs/>
+          <w:sz w:val="20"/>
+          <w:szCs w:val="20"/>
+        </w:rPr>
+        <w:t>Salesman_Master</w:t>
+      </w:r>
+      <w:proofErr w:type="spellEnd"/>
+      <w:r>
+        <w:rPr>
+          <w:rFonts w:ascii="Courier New" w:hAnsi="Courier New" w:cs="Courier New"/>
+          <w:b/>
+          <w:bCs/>
+          <w:sz w:val="20"/>
+          <w:szCs w:val="20"/>
+        </w:rPr>
+        <w:t xml:space="preserve"> table whose salary is more than 3500</w:t>
       </w:r>
     </w:p>
     <w:p>
@@ -447,7 +701,27 @@
           <w:sz w:val="20"/>
           <w:szCs w:val="20"/>
         </w:rPr>
-        <w:t>DELETE FROM Salesman_Master WHERE SALARY&gt;3500;</w:t>
+        <w:t xml:space="preserve">DELETE FROM </w:t>
+      </w:r>
+      <w:proofErr w:type="spellStart"/>
+      <w:r>
+        <w:rPr>
+          <w:rFonts w:ascii="Courier New" w:hAnsi="Courier New" w:cs="Courier New"/>
+          <w:color w:val="000000" w:themeColor="text1"/>
+          <w:sz w:val="20"/>
+          <w:szCs w:val="20"/>
+        </w:rPr>
+        <w:t>Salesman_Master</w:t>
+      </w:r>
+      <w:proofErr w:type="spellEnd"/>
+      <w:r>
+        <w:rPr>
+          <w:rFonts w:ascii="Courier New" w:hAnsi="Courier New" w:cs="Courier New"/>
+          <w:color w:val="000000" w:themeColor="text1"/>
+          <w:sz w:val="20"/>
+          <w:szCs w:val="20"/>
+        </w:rPr>
+        <w:t xml:space="preserve"> WHERE SALARY&gt;3500;</w:t>
       </w:r>
     </w:p>
     <w:p>
@@ -519,7 +793,43 @@
           <w:sz w:val="20"/>
           <w:szCs w:val="20"/>
         </w:rPr>
-        <w:t>SQL&gt; -- here, Salesman_Master table relation with SALES_ORDER. SALES_ORDER table store salesman_master table S_NO in column SALESMAN_NO than without remove column (SALES_ORDER.SALESMAN_NO) constraint query 4 not work</w:t>
+        <w:t xml:space="preserve">SQL&gt; -- here, </w:t>
+      </w:r>
+      <w:proofErr w:type="spellStart"/>
+      <w:r>
+        <w:rPr>
+          <w:rFonts w:ascii="Courier New" w:hAnsi="Courier New" w:cs="Courier New"/>
+          <w:sz w:val="20"/>
+          <w:szCs w:val="20"/>
+        </w:rPr>
+        <w:t>Salesman_Master</w:t>
+      </w:r>
+      <w:proofErr w:type="spellEnd"/>
+      <w:r>
+        <w:rPr>
+          <w:rFonts w:ascii="Courier New" w:hAnsi="Courier New" w:cs="Courier New"/>
+          <w:sz w:val="20"/>
+          <w:szCs w:val="20"/>
+        </w:rPr>
+        <w:t xml:space="preserve"> table relation with SALES_ORDER. SALES_ORDER table store </w:t>
+      </w:r>
+      <w:proofErr w:type="spellStart"/>
+      <w:r>
+        <w:rPr>
+          <w:rFonts w:ascii="Courier New" w:hAnsi="Courier New" w:cs="Courier New"/>
+          <w:sz w:val="20"/>
+          <w:szCs w:val="20"/>
+        </w:rPr>
+        <w:t>salesman_master</w:t>
+      </w:r>
+      <w:proofErr w:type="spellEnd"/>
+      <w:r>
+        <w:rPr>
+          <w:rFonts w:ascii="Courier New" w:hAnsi="Courier New" w:cs="Courier New"/>
+          <w:sz w:val="20"/>
+          <w:szCs w:val="20"/>
+        </w:rPr>
+        <w:t xml:space="preserve"> table S_NO in column SALESMAN_NO than without remove column (SALES_ORDER.SALESMAN_NO) constraint query 4 not work</w:t>
       </w:r>
     </w:p>
     <w:p>
@@ -637,7 +947,31 @@
           <w:sz w:val="20"/>
           <w:szCs w:val="20"/>
         </w:rPr>
-        <w:t>DELETE FROM Salesman_Master WHERE SALARY&gt;3500;</w:t>
+        <w:t xml:space="preserve">DELETE FROM </w:t>
+      </w:r>
+      <w:proofErr w:type="spellStart"/>
+      <w:r>
+        <w:rPr>
+          <w:rFonts w:ascii="Courier New" w:hAnsi="Courier New" w:cs="Courier New"/>
+          <w:b/>
+          <w:bCs/>
+          <w:color w:val="00B050"/>
+          <w:sz w:val="20"/>
+          <w:szCs w:val="20"/>
+        </w:rPr>
+        <w:t>Salesman_Master</w:t>
+      </w:r>
+      <w:proofErr w:type="spellEnd"/>
+      <w:r>
+        <w:rPr>
+          <w:rFonts w:ascii="Courier New" w:hAnsi="Courier New" w:cs="Courier New"/>
+          <w:b/>
+          <w:bCs/>
+          <w:color w:val="00B050"/>
+          <w:sz w:val="20"/>
+          <w:szCs w:val="20"/>
+        </w:rPr>
+        <w:t xml:space="preserve"> WHERE SALARY&gt;3500;</w:t>
       </w:r>
     </w:p>
     <w:p>
@@ -705,25 +1039,87 @@
           <w:sz w:val="20"/>
           <w:szCs w:val="20"/>
         </w:rPr>
-        <w:t>-- 5. Delete all Products from Product_master where Quantity on Hand (Qty_Hand) is less than 50</w:t>
-      </w:r>
-    </w:p>
-    <w:p>
-      <w:pPr>
-        <w:spacing w:after="0"/>
-        <w:rPr>
-          <w:rFonts w:ascii="Courier New" w:hAnsi="Courier New" w:cs="Courier New"/>
-          <w:sz w:val="20"/>
-          <w:szCs w:val="20"/>
-        </w:rPr>
-      </w:pPr>
-      <w:r>
-        <w:rPr>
-          <w:rFonts w:ascii="Courier New" w:hAnsi="Courier New" w:cs="Courier New"/>
-          <w:sz w:val="20"/>
-          <w:szCs w:val="20"/>
-        </w:rPr>
-        <w:t>SQL&gt; delete from PRODUCT_MASTER where qty_hand &gt; 100;</w:t>
+        <w:t xml:space="preserve">-- 5. Delete all Products from </w:t>
+      </w:r>
+      <w:proofErr w:type="spellStart"/>
+      <w:r>
+        <w:rPr>
+          <w:rFonts w:ascii="Courier New" w:hAnsi="Courier New" w:cs="Courier New"/>
+          <w:b/>
+          <w:bCs/>
+          <w:sz w:val="20"/>
+          <w:szCs w:val="20"/>
+        </w:rPr>
+        <w:t>Product_master</w:t>
+      </w:r>
+      <w:proofErr w:type="spellEnd"/>
+      <w:r>
+        <w:rPr>
+          <w:rFonts w:ascii="Courier New" w:hAnsi="Courier New" w:cs="Courier New"/>
+          <w:b/>
+          <w:bCs/>
+          <w:sz w:val="20"/>
+          <w:szCs w:val="20"/>
+        </w:rPr>
+        <w:t xml:space="preserve"> where Quantity on Hand (</w:t>
+      </w:r>
+      <w:proofErr w:type="spellStart"/>
+      <w:r>
+        <w:rPr>
+          <w:rFonts w:ascii="Courier New" w:hAnsi="Courier New" w:cs="Courier New"/>
+          <w:b/>
+          <w:bCs/>
+          <w:sz w:val="20"/>
+          <w:szCs w:val="20"/>
+        </w:rPr>
+        <w:t>Qty_Hand</w:t>
+      </w:r>
+      <w:proofErr w:type="spellEnd"/>
+      <w:r>
+        <w:rPr>
+          <w:rFonts w:ascii="Courier New" w:hAnsi="Courier New" w:cs="Courier New"/>
+          <w:b/>
+          <w:bCs/>
+          <w:sz w:val="20"/>
+          <w:szCs w:val="20"/>
+        </w:rPr>
+        <w:t>) is less than 50</w:t>
+      </w:r>
+    </w:p>
+    <w:p>
+      <w:pPr>
+        <w:spacing w:after="0"/>
+        <w:rPr>
+          <w:rFonts w:ascii="Courier New" w:hAnsi="Courier New" w:cs="Courier New"/>
+          <w:sz w:val="20"/>
+          <w:szCs w:val="20"/>
+        </w:rPr>
+      </w:pPr>
+      <w:r>
+        <w:rPr>
+          <w:rFonts w:ascii="Courier New" w:hAnsi="Courier New" w:cs="Courier New"/>
+          <w:sz w:val="20"/>
+          <w:szCs w:val="20"/>
+        </w:rPr>
+        <w:t xml:space="preserve">SQL&gt; delete from PRODUCT_MASTER where </w:t>
+      </w:r>
+      <w:proofErr w:type="spellStart"/>
+      <w:r>
+        <w:rPr>
+          <w:rFonts w:ascii="Courier New" w:hAnsi="Courier New" w:cs="Courier New"/>
+          <w:sz w:val="20"/>
+          <w:szCs w:val="20"/>
+        </w:rPr>
+        <w:t>qty_hand</w:t>
+      </w:r>
+      <w:proofErr w:type="spellEnd"/>
+      <w:r>
+        <w:rPr>
+          <w:rFonts w:ascii="Courier New" w:hAnsi="Courier New" w:cs="Courier New"/>
+          <w:sz w:val="20"/>
+          <w:szCs w:val="20"/>
+        </w:rPr>
+        <w:t xml:space="preserve"> &gt; 100;</w:t>
       </w:r>
     </w:p>
     <w:p>
@@ -785,16 +1181,6 @@
         <w:spacing w:after="0"/>
         <w:rPr>
           <w:rFonts w:ascii="Courier New" w:hAnsi="Courier New" w:cs="Courier New"/>
-          <w:sz w:val="20"/>
-          <w:szCs w:val="20"/>
-        </w:rPr>
-      </w:pPr>
-    </w:p>
-    <w:p>
-      <w:pPr>
-        <w:spacing w:after="0"/>
-        <w:rPr>
-          <w:rFonts w:ascii="Courier New" w:hAnsi="Courier New" w:cs="Courier New"/>
           <w:b/>
           <w:bCs/>
           <w:sz w:val="20"/>
@@ -817,7 +1203,1215 @@
           <w:sz w:val="20"/>
           <w:szCs w:val="20"/>
         </w:rPr>
-        <w:t>alter table Sales_Order_Details drop constraints SYS_C0032330;</w:t>
+        <w:t xml:space="preserve">alter table </w:t>
+      </w:r>
+      <w:proofErr w:type="spellStart"/>
+      <w:r>
+        <w:rPr>
+          <w:rFonts w:ascii="Courier New" w:hAnsi="Courier New" w:cs="Courier New"/>
+          <w:b/>
+          <w:bCs/>
+          <w:sz w:val="20"/>
+          <w:szCs w:val="20"/>
+        </w:rPr>
+        <w:t>Sales_Order_Details</w:t>
+      </w:r>
+      <w:proofErr w:type="spellEnd"/>
+      <w:r>
+        <w:rPr>
+          <w:rFonts w:ascii="Courier New" w:hAnsi="Courier New" w:cs="Courier New"/>
+          <w:b/>
+          <w:bCs/>
+          <w:sz w:val="20"/>
+          <w:szCs w:val="20"/>
+        </w:rPr>
+        <w:t xml:space="preserve"> drop constraints SYS_C0032330;</w:t>
+      </w:r>
+    </w:p>
+    <w:p>
+      <w:pPr>
+        <w:spacing w:after="0"/>
+        <w:rPr>
+          <w:rFonts w:ascii="Courier New" w:hAnsi="Courier New" w:cs="Courier New"/>
+          <w:sz w:val="20"/>
+          <w:szCs w:val="20"/>
+        </w:rPr>
+      </w:pPr>
+    </w:p>
+    <w:p>
+      <w:pPr>
+        <w:spacing w:after="0"/>
+        <w:rPr>
+          <w:rFonts w:ascii="Courier New" w:hAnsi="Courier New" w:cs="Courier New"/>
+          <w:sz w:val="20"/>
+          <w:szCs w:val="20"/>
+        </w:rPr>
+      </w:pPr>
+      <w:r>
+        <w:rPr>
+          <w:rFonts w:ascii="Courier New" w:hAnsi="Courier New" w:cs="Courier New"/>
+          <w:sz w:val="20"/>
+          <w:szCs w:val="20"/>
+        </w:rPr>
+        <w:t>Table altered.</w:t>
+      </w:r>
+    </w:p>
+    <w:p>
+      <w:pPr>
+        <w:spacing w:after="0"/>
+        <w:rPr>
+          <w:rFonts w:ascii="Courier New" w:hAnsi="Courier New" w:cs="Courier New"/>
+          <w:sz w:val="20"/>
+          <w:szCs w:val="20"/>
+        </w:rPr>
+      </w:pPr>
+    </w:p>
+    <w:p>
+      <w:pPr>
+        <w:spacing w:after="0"/>
+        <w:rPr>
+          <w:rFonts w:ascii="Courier New" w:hAnsi="Courier New" w:cs="Courier New"/>
+          <w:b/>
+          <w:bCs/>
+          <w:color w:val="00B050"/>
+          <w:sz w:val="20"/>
+          <w:szCs w:val="20"/>
+        </w:rPr>
+      </w:pPr>
+      <w:r>
+        <w:rPr>
+          <w:rFonts w:ascii="Courier New" w:hAnsi="Courier New" w:cs="Courier New"/>
+          <w:sz w:val="20"/>
+          <w:szCs w:val="20"/>
+        </w:rPr>
+        <w:t xml:space="preserve">SQL&gt; </w:t>
+      </w:r>
+      <w:r>
+        <w:rPr>
+          <w:rFonts w:ascii="Courier New" w:hAnsi="Courier New" w:cs="Courier New"/>
+          <w:b/>
+          <w:bCs/>
+          <w:color w:val="00B050"/>
+          <w:sz w:val="20"/>
+          <w:szCs w:val="20"/>
+        </w:rPr>
+        <w:t xml:space="preserve">delete from PRODUCT_MASTER where </w:t>
+      </w:r>
+      <w:proofErr w:type="spellStart"/>
+      <w:r>
+        <w:rPr>
+          <w:rFonts w:ascii="Courier New" w:hAnsi="Courier New" w:cs="Courier New"/>
+          <w:b/>
+          <w:bCs/>
+          <w:color w:val="00B050"/>
+          <w:sz w:val="20"/>
+          <w:szCs w:val="20"/>
+        </w:rPr>
+        <w:t>qty_hand</w:t>
+      </w:r>
+      <w:proofErr w:type="spellEnd"/>
+      <w:r>
+        <w:rPr>
+          <w:rFonts w:ascii="Courier New" w:hAnsi="Courier New" w:cs="Courier New"/>
+          <w:b/>
+          <w:bCs/>
+          <w:color w:val="00B050"/>
+          <w:sz w:val="20"/>
+          <w:szCs w:val="20"/>
+        </w:rPr>
+        <w:t xml:space="preserve"> &gt; 100;</w:t>
+      </w:r>
+    </w:p>
+    <w:p>
+      <w:pPr>
+        <w:spacing w:after="0"/>
+        <w:rPr>
+          <w:rFonts w:ascii="Courier New" w:hAnsi="Courier New" w:cs="Courier New"/>
+          <w:sz w:val="20"/>
+          <w:szCs w:val="20"/>
+        </w:rPr>
+      </w:pPr>
+    </w:p>
+    <w:p>
+      <w:pPr>
+        <w:spacing w:after="0"/>
+        <w:rPr>
+          <w:rFonts w:ascii="Courier New" w:hAnsi="Courier New" w:cs="Courier New"/>
+          <w:sz w:val="20"/>
+          <w:szCs w:val="20"/>
+        </w:rPr>
+      </w:pPr>
+      <w:r>
+        <w:rPr>
+          <w:rFonts w:ascii="Courier New" w:hAnsi="Courier New" w:cs="Courier New"/>
+          <w:sz w:val="20"/>
+          <w:szCs w:val="20"/>
+        </w:rPr>
+        <w:t>7 rows deleted.</w:t>
+      </w:r>
+    </w:p>
+    <w:p>
+      <w:pPr>
+        <w:spacing w:after="0"/>
+        <w:rPr>
+          <w:rFonts w:ascii="Courier New" w:hAnsi="Courier New" w:cs="Courier New"/>
+          <w:sz w:val="20"/>
+          <w:szCs w:val="20"/>
+        </w:rPr>
+      </w:pPr>
+    </w:p>
+    <w:p>
+      <w:pPr>
+        <w:spacing w:after="0"/>
+        <w:rPr>
+          <w:rFonts w:ascii="Courier New" w:hAnsi="Courier New" w:cs="Courier New"/>
+          <w:b/>
+          <w:bCs/>
+          <w:sz w:val="20"/>
+          <w:szCs w:val="20"/>
+        </w:rPr>
+      </w:pPr>
+      <w:r>
+        <w:rPr>
+          <w:rFonts w:ascii="Courier New" w:hAnsi="Courier New" w:cs="Courier New"/>
+          <w:sz w:val="20"/>
+          <w:szCs w:val="20"/>
+        </w:rPr>
+        <w:t xml:space="preserve">SQL&gt; </w:t>
+      </w:r>
+      <w:r>
+        <w:rPr>
+          <w:rFonts w:ascii="Courier New" w:hAnsi="Courier New" w:cs="Courier New"/>
+          <w:b/>
+          <w:bCs/>
+          <w:sz w:val="20"/>
+          <w:szCs w:val="20"/>
+        </w:rPr>
+        <w:t xml:space="preserve">-- 6. Change the details of the Client 'C003' as </w:t>
+      </w:r>
+      <w:proofErr w:type="spellStart"/>
+      <w:r>
+        <w:rPr>
+          <w:rFonts w:ascii="Courier New" w:hAnsi="Courier New" w:cs="Courier New"/>
+          <w:b/>
+          <w:bCs/>
+          <w:sz w:val="20"/>
+          <w:szCs w:val="20"/>
+        </w:rPr>
+        <w:t>pincode</w:t>
+      </w:r>
+      <w:proofErr w:type="spellEnd"/>
+      <w:r>
+        <w:rPr>
+          <w:rFonts w:ascii="Courier New" w:hAnsi="Courier New" w:cs="Courier New"/>
+          <w:b/>
+          <w:bCs/>
+          <w:sz w:val="20"/>
+          <w:szCs w:val="20"/>
+        </w:rPr>
+        <w:t xml:space="preserve">  to 387903 and Occupation is 'Manager'</w:t>
+      </w:r>
+    </w:p>
+    <w:p>
+      <w:pPr>
+        <w:spacing w:after="0"/>
+        <w:rPr>
+          <w:rFonts w:ascii="Courier New" w:hAnsi="Courier New" w:cs="Courier New"/>
+          <w:b/>
+          <w:bCs/>
+          <w:color w:val="00B050"/>
+          <w:sz w:val="20"/>
+          <w:szCs w:val="20"/>
+        </w:rPr>
+      </w:pPr>
+      <w:r>
+        <w:rPr>
+          <w:rFonts w:ascii="Courier New" w:hAnsi="Courier New" w:cs="Courier New"/>
+          <w:sz w:val="20"/>
+          <w:szCs w:val="20"/>
+        </w:rPr>
+        <w:t xml:space="preserve">SQL&gt; </w:t>
+      </w:r>
+      <w:r>
+        <w:rPr>
+          <w:rFonts w:ascii="Courier New" w:hAnsi="Courier New" w:cs="Courier New"/>
+          <w:b/>
+          <w:bCs/>
+          <w:color w:val="00B050"/>
+          <w:sz w:val="20"/>
+          <w:szCs w:val="20"/>
+        </w:rPr>
+        <w:t xml:space="preserve">update </w:t>
+      </w:r>
+      <w:proofErr w:type="spellStart"/>
+      <w:r>
+        <w:rPr>
+          <w:rFonts w:ascii="Courier New" w:hAnsi="Courier New" w:cs="Courier New"/>
+          <w:b/>
+          <w:bCs/>
+          <w:color w:val="00B050"/>
+          <w:sz w:val="20"/>
+          <w:szCs w:val="20"/>
+        </w:rPr>
+        <w:t>client_master</w:t>
+      </w:r>
+      <w:proofErr w:type="spellEnd"/>
+      <w:r>
+        <w:rPr>
+          <w:rFonts w:ascii="Courier New" w:hAnsi="Courier New" w:cs="Courier New"/>
+          <w:b/>
+          <w:bCs/>
+          <w:color w:val="00B050"/>
+          <w:sz w:val="20"/>
+          <w:szCs w:val="20"/>
+        </w:rPr>
+        <w:t xml:space="preserve"> set </w:t>
+      </w:r>
+      <w:proofErr w:type="spellStart"/>
+      <w:r>
+        <w:rPr>
+          <w:rFonts w:ascii="Courier New" w:hAnsi="Courier New" w:cs="Courier New"/>
+          <w:b/>
+          <w:bCs/>
+          <w:color w:val="00B050"/>
+          <w:sz w:val="20"/>
+          <w:szCs w:val="20"/>
+        </w:rPr>
+        <w:t>pincode</w:t>
+      </w:r>
+      <w:proofErr w:type="spellEnd"/>
+      <w:r>
+        <w:rPr>
+          <w:rFonts w:ascii="Courier New" w:hAnsi="Courier New" w:cs="Courier New"/>
+          <w:b/>
+          <w:bCs/>
+          <w:color w:val="00B050"/>
+          <w:sz w:val="20"/>
+          <w:szCs w:val="20"/>
+        </w:rPr>
+        <w:t xml:space="preserve">=387903, OCCUPATION='Manager' where </w:t>
+      </w:r>
+      <w:proofErr w:type="spellStart"/>
+      <w:r>
+        <w:rPr>
+          <w:rFonts w:ascii="Courier New" w:hAnsi="Courier New" w:cs="Courier New"/>
+          <w:b/>
+          <w:bCs/>
+          <w:color w:val="00B050"/>
+          <w:sz w:val="20"/>
+          <w:szCs w:val="20"/>
+        </w:rPr>
+        <w:t>c_no</w:t>
+      </w:r>
+      <w:proofErr w:type="spellEnd"/>
+      <w:r>
+        <w:rPr>
+          <w:rFonts w:ascii="Courier New" w:hAnsi="Courier New" w:cs="Courier New"/>
+          <w:b/>
+          <w:bCs/>
+          <w:color w:val="00B050"/>
+          <w:sz w:val="20"/>
+          <w:szCs w:val="20"/>
+        </w:rPr>
+        <w:t>='C003';</w:t>
+      </w:r>
+    </w:p>
+    <w:p>
+      <w:pPr>
+        <w:spacing w:after="0"/>
+        <w:rPr>
+          <w:rFonts w:ascii="Courier New" w:hAnsi="Courier New" w:cs="Courier New"/>
+          <w:sz w:val="20"/>
+          <w:szCs w:val="20"/>
+        </w:rPr>
+      </w:pPr>
+    </w:p>
+    <w:p>
+      <w:pPr>
+        <w:spacing w:after="0"/>
+        <w:rPr>
+          <w:rFonts w:ascii="Courier New" w:hAnsi="Courier New" w:cs="Courier New"/>
+          <w:sz w:val="20"/>
+          <w:szCs w:val="20"/>
+        </w:rPr>
+      </w:pPr>
+      <w:r>
+        <w:rPr>
+          <w:rFonts w:ascii="Courier New" w:hAnsi="Courier New" w:cs="Courier New"/>
+          <w:sz w:val="20"/>
+          <w:szCs w:val="20"/>
+        </w:rPr>
+        <w:t>1 row updated.</w:t>
+      </w:r>
+    </w:p>
+    <w:p>
+      <w:pPr>
+        <w:spacing w:after="0"/>
+        <w:rPr>
+          <w:rFonts w:ascii="Courier New" w:hAnsi="Courier New" w:cs="Courier New"/>
+          <w:sz w:val="20"/>
+          <w:szCs w:val="20"/>
+        </w:rPr>
+      </w:pPr>
+    </w:p>
+    <w:p>
+      <w:pPr>
+        <w:spacing w:after="0"/>
+        <w:rPr>
+          <w:rFonts w:ascii="Courier New" w:hAnsi="Courier New" w:cs="Courier New"/>
+          <w:b/>
+          <w:bCs/>
+          <w:sz w:val="20"/>
+          <w:szCs w:val="20"/>
+        </w:rPr>
+      </w:pPr>
+      <w:r>
+        <w:rPr>
+          <w:rFonts w:ascii="Courier New" w:hAnsi="Courier New" w:cs="Courier New"/>
+          <w:sz w:val="20"/>
+          <w:szCs w:val="20"/>
+        </w:rPr>
+        <w:t xml:space="preserve">SQL&gt; </w:t>
+      </w:r>
+      <w:r>
+        <w:rPr>
+          <w:rFonts w:ascii="Courier New" w:hAnsi="Courier New" w:cs="Courier New"/>
+          <w:b/>
+          <w:bCs/>
+          <w:sz w:val="20"/>
+          <w:szCs w:val="20"/>
+        </w:rPr>
+        <w:t xml:space="preserve">-- 7. Remove the product details column from </w:t>
+      </w:r>
+      <w:proofErr w:type="spellStart"/>
+      <w:r>
+        <w:rPr>
+          <w:rFonts w:ascii="Courier New" w:hAnsi="Courier New" w:cs="Courier New"/>
+          <w:b/>
+          <w:bCs/>
+          <w:sz w:val="20"/>
+          <w:szCs w:val="20"/>
+        </w:rPr>
+        <w:t>Product_Master</w:t>
+      </w:r>
+      <w:proofErr w:type="spellEnd"/>
+      <w:r>
+        <w:rPr>
+          <w:rFonts w:ascii="Courier New" w:hAnsi="Courier New" w:cs="Courier New"/>
+          <w:b/>
+          <w:bCs/>
+          <w:sz w:val="20"/>
+          <w:szCs w:val="20"/>
+        </w:rPr>
+        <w:t xml:space="preserve"> Table</w:t>
+      </w:r>
+    </w:p>
+    <w:p>
+      <w:pPr>
+        <w:spacing w:after="0"/>
+        <w:rPr>
+          <w:rFonts w:ascii="Courier New" w:hAnsi="Courier New" w:cs="Courier New"/>
+          <w:b/>
+          <w:bCs/>
+          <w:color w:val="00B050"/>
+          <w:sz w:val="20"/>
+          <w:szCs w:val="20"/>
+        </w:rPr>
+      </w:pPr>
+      <w:r>
+        <w:rPr>
+          <w:rFonts w:ascii="Courier New" w:hAnsi="Courier New" w:cs="Courier New"/>
+          <w:sz w:val="20"/>
+          <w:szCs w:val="20"/>
+        </w:rPr>
+        <w:t xml:space="preserve">SQL&gt; </w:t>
+      </w:r>
+      <w:r>
+        <w:rPr>
+          <w:rFonts w:ascii="Courier New" w:hAnsi="Courier New" w:cs="Courier New"/>
+          <w:b/>
+          <w:bCs/>
+          <w:color w:val="00B050"/>
+          <w:sz w:val="20"/>
+          <w:szCs w:val="20"/>
+        </w:rPr>
+        <w:t>alter table PRODUCT_MASTER drop column DESCRIPTION;</w:t>
+      </w:r>
+    </w:p>
+    <w:p>
+      <w:pPr>
+        <w:spacing w:after="0"/>
+        <w:rPr>
+          <w:rFonts w:ascii="Courier New" w:hAnsi="Courier New" w:cs="Courier New"/>
+          <w:sz w:val="20"/>
+          <w:szCs w:val="20"/>
+        </w:rPr>
+      </w:pPr>
+    </w:p>
+    <w:p>
+      <w:pPr>
+        <w:spacing w:after="0"/>
+        <w:rPr>
+          <w:rFonts w:ascii="Courier New" w:hAnsi="Courier New" w:cs="Courier New"/>
+          <w:sz w:val="20"/>
+          <w:szCs w:val="20"/>
+        </w:rPr>
+      </w:pPr>
+      <w:r>
+        <w:rPr>
+          <w:rFonts w:ascii="Courier New" w:hAnsi="Courier New" w:cs="Courier New"/>
+          <w:sz w:val="20"/>
+          <w:szCs w:val="20"/>
+        </w:rPr>
+        <w:t>Table altered.</w:t>
+      </w:r>
+    </w:p>
+    <w:p>
+      <w:pPr>
+        <w:spacing w:after="0"/>
+        <w:rPr>
+          <w:rFonts w:ascii="Courier New" w:hAnsi="Courier New" w:cs="Courier New"/>
+          <w:sz w:val="20"/>
+          <w:szCs w:val="20"/>
+        </w:rPr>
+      </w:pPr>
+    </w:p>
+    <w:p>
+      <w:pPr>
+        <w:spacing w:after="0"/>
+        <w:rPr>
+          <w:rFonts w:ascii="Courier New" w:hAnsi="Courier New" w:cs="Courier New"/>
+          <w:b/>
+          <w:bCs/>
+          <w:sz w:val="20"/>
+          <w:szCs w:val="20"/>
+        </w:rPr>
+      </w:pPr>
+      <w:r>
+        <w:rPr>
+          <w:rFonts w:ascii="Courier New" w:hAnsi="Courier New" w:cs="Courier New"/>
+          <w:sz w:val="20"/>
+          <w:szCs w:val="20"/>
+        </w:rPr>
+        <w:t xml:space="preserve">SQL&gt; </w:t>
+      </w:r>
+      <w:r>
+        <w:rPr>
+          <w:rFonts w:ascii="Courier New" w:hAnsi="Courier New" w:cs="Courier New"/>
+          <w:b/>
+          <w:bCs/>
+          <w:sz w:val="20"/>
+          <w:szCs w:val="20"/>
+        </w:rPr>
+        <w:t xml:space="preserve">-- 8. Add column City and State in </w:t>
+      </w:r>
+      <w:proofErr w:type="spellStart"/>
+      <w:r>
+        <w:rPr>
+          <w:rFonts w:ascii="Courier New" w:hAnsi="Courier New" w:cs="Courier New"/>
+          <w:b/>
+          <w:bCs/>
+          <w:sz w:val="20"/>
+          <w:szCs w:val="20"/>
+        </w:rPr>
+        <w:t>Client_Master</w:t>
+      </w:r>
+      <w:proofErr w:type="spellEnd"/>
+      <w:r>
+        <w:rPr>
+          <w:rFonts w:ascii="Courier New" w:hAnsi="Courier New" w:cs="Courier New"/>
+          <w:b/>
+          <w:bCs/>
+          <w:sz w:val="20"/>
+          <w:szCs w:val="20"/>
+        </w:rPr>
+        <w:t xml:space="preserve"> table</w:t>
+      </w:r>
+    </w:p>
+    <w:p>
+      <w:pPr>
+        <w:spacing w:after="0"/>
+        <w:rPr>
+          <w:rFonts w:ascii="Courier New" w:hAnsi="Courier New" w:cs="Courier New"/>
+          <w:b/>
+          <w:bCs/>
+          <w:color w:val="00B050"/>
+          <w:sz w:val="20"/>
+          <w:szCs w:val="20"/>
+        </w:rPr>
+      </w:pPr>
+      <w:r>
+        <w:rPr>
+          <w:rFonts w:ascii="Courier New" w:hAnsi="Courier New" w:cs="Courier New"/>
+          <w:sz w:val="20"/>
+          <w:szCs w:val="20"/>
+        </w:rPr>
+        <w:t xml:space="preserve">SQL&gt; </w:t>
+      </w:r>
+      <w:r>
+        <w:rPr>
+          <w:rFonts w:ascii="Courier New" w:hAnsi="Courier New" w:cs="Courier New"/>
+          <w:b/>
+          <w:bCs/>
+          <w:color w:val="00B050"/>
+          <w:sz w:val="20"/>
+          <w:szCs w:val="20"/>
+        </w:rPr>
+        <w:t xml:space="preserve">alter table </w:t>
+      </w:r>
+      <w:proofErr w:type="spellStart"/>
+      <w:r>
+        <w:rPr>
+          <w:rFonts w:ascii="Courier New" w:hAnsi="Courier New" w:cs="Courier New"/>
+          <w:b/>
+          <w:bCs/>
+          <w:color w:val="00B050"/>
+          <w:sz w:val="20"/>
+          <w:szCs w:val="20"/>
+        </w:rPr>
+        <w:t>Client_Master</w:t>
+      </w:r>
+      <w:proofErr w:type="spellEnd"/>
+      <w:r>
+        <w:rPr>
+          <w:rFonts w:ascii="Courier New" w:hAnsi="Courier New" w:cs="Courier New"/>
+          <w:b/>
+          <w:bCs/>
+          <w:color w:val="00B050"/>
+          <w:sz w:val="20"/>
+          <w:szCs w:val="20"/>
+        </w:rPr>
+        <w:t xml:space="preserve"> add (City varchar2(20), State varchar2(20));</w:t>
+      </w:r>
+    </w:p>
+    <w:p>
+      <w:pPr>
+        <w:spacing w:after="0"/>
+        <w:rPr>
+          <w:rFonts w:ascii="Courier New" w:hAnsi="Courier New" w:cs="Courier New"/>
+          <w:sz w:val="20"/>
+          <w:szCs w:val="20"/>
+        </w:rPr>
+      </w:pPr>
+    </w:p>
+    <w:p>
+      <w:pPr>
+        <w:spacing w:after="0"/>
+        <w:rPr>
+          <w:rFonts w:ascii="Courier New" w:hAnsi="Courier New" w:cs="Courier New"/>
+          <w:sz w:val="20"/>
+          <w:szCs w:val="20"/>
+        </w:rPr>
+      </w:pPr>
+      <w:r>
+        <w:rPr>
+          <w:rFonts w:ascii="Courier New" w:hAnsi="Courier New" w:cs="Courier New"/>
+          <w:sz w:val="20"/>
+          <w:szCs w:val="20"/>
+        </w:rPr>
+        <w:t>Table altered.</w:t>
+      </w:r>
+    </w:p>
+    <w:p>
+      <w:pPr>
+        <w:spacing w:after="0"/>
+        <w:rPr>
+          <w:rFonts w:ascii="Courier New" w:hAnsi="Courier New" w:cs="Courier New"/>
+          <w:sz w:val="20"/>
+          <w:szCs w:val="20"/>
+        </w:rPr>
+      </w:pPr>
+    </w:p>
+    <w:p>
+      <w:pPr>
+        <w:spacing w:after="0"/>
+        <w:rPr>
+          <w:rFonts w:ascii="Courier New" w:hAnsi="Courier New" w:cs="Courier New"/>
+          <w:b/>
+          <w:bCs/>
+          <w:sz w:val="20"/>
+          <w:szCs w:val="20"/>
+        </w:rPr>
+      </w:pPr>
+      <w:r>
+        <w:rPr>
+          <w:rFonts w:ascii="Courier New" w:hAnsi="Courier New" w:cs="Courier New"/>
+          <w:sz w:val="20"/>
+          <w:szCs w:val="20"/>
+        </w:rPr>
+        <w:t xml:space="preserve">SQL&gt; </w:t>
+      </w:r>
+      <w:r>
+        <w:rPr>
+          <w:rFonts w:ascii="Courier New" w:hAnsi="Courier New" w:cs="Courier New"/>
+          <w:b/>
+          <w:bCs/>
+          <w:sz w:val="20"/>
+          <w:szCs w:val="20"/>
+        </w:rPr>
+        <w:t>-- 9. Increase the size of the Price Column</w:t>
+      </w:r>
+    </w:p>
+    <w:p>
+      <w:pPr>
+        <w:spacing w:after="0"/>
+        <w:rPr>
+          <w:rFonts w:ascii="Courier New" w:hAnsi="Courier New" w:cs="Courier New"/>
+          <w:b/>
+          <w:bCs/>
+          <w:color w:val="00B050"/>
+          <w:sz w:val="20"/>
+          <w:szCs w:val="20"/>
+        </w:rPr>
+      </w:pPr>
+      <w:r>
+        <w:rPr>
+          <w:rFonts w:ascii="Courier New" w:hAnsi="Courier New" w:cs="Courier New"/>
+          <w:sz w:val="20"/>
+          <w:szCs w:val="20"/>
+        </w:rPr>
+        <w:t xml:space="preserve">SQL&gt; </w:t>
+      </w:r>
+      <w:r>
+        <w:rPr>
+          <w:rFonts w:ascii="Courier New" w:hAnsi="Courier New" w:cs="Courier New"/>
+          <w:b/>
+          <w:bCs/>
+          <w:color w:val="00B050"/>
+          <w:sz w:val="20"/>
+          <w:szCs w:val="20"/>
+        </w:rPr>
+        <w:t>alter table ITEM modify price number(12, 3);</w:t>
+      </w:r>
+    </w:p>
+    <w:p>
+      <w:pPr>
+        <w:spacing w:after="0"/>
+        <w:rPr>
+          <w:rFonts w:ascii="Courier New" w:hAnsi="Courier New" w:cs="Courier New"/>
+          <w:sz w:val="20"/>
+          <w:szCs w:val="20"/>
+        </w:rPr>
+      </w:pPr>
+    </w:p>
+    <w:p>
+      <w:pPr>
+        <w:spacing w:after="0"/>
+        <w:rPr>
+          <w:rFonts w:ascii="Courier New" w:hAnsi="Courier New" w:cs="Courier New"/>
+          <w:sz w:val="20"/>
+          <w:szCs w:val="20"/>
+        </w:rPr>
+      </w:pPr>
+      <w:r>
+        <w:rPr>
+          <w:rFonts w:ascii="Courier New" w:hAnsi="Courier New" w:cs="Courier New"/>
+          <w:sz w:val="20"/>
+          <w:szCs w:val="20"/>
+        </w:rPr>
+        <w:t>Table altered.</w:t>
+      </w:r>
+    </w:p>
+    <w:p>
+      <w:pPr>
+        <w:spacing w:after="0"/>
+        <w:rPr>
+          <w:rFonts w:ascii="Courier New" w:hAnsi="Courier New" w:cs="Courier New"/>
+          <w:sz w:val="20"/>
+          <w:szCs w:val="20"/>
+        </w:rPr>
+      </w:pPr>
+    </w:p>
+    <w:p>
+      <w:pPr>
+        <w:spacing w:after="0"/>
+        <w:rPr>
+          <w:rFonts w:ascii="Courier New" w:hAnsi="Courier New" w:cs="Courier New"/>
+          <w:b/>
+          <w:bCs/>
+          <w:sz w:val="20"/>
+          <w:szCs w:val="20"/>
+        </w:rPr>
+      </w:pPr>
+      <w:r>
+        <w:rPr>
+          <w:rFonts w:ascii="Courier New" w:hAnsi="Courier New" w:cs="Courier New"/>
+          <w:sz w:val="20"/>
+          <w:szCs w:val="20"/>
+        </w:rPr>
+        <w:t xml:space="preserve">SQL&gt; </w:t>
+      </w:r>
+      <w:r>
+        <w:rPr>
+          <w:rFonts w:ascii="Courier New" w:hAnsi="Courier New" w:cs="Courier New"/>
+          <w:b/>
+          <w:bCs/>
+          <w:sz w:val="20"/>
+          <w:szCs w:val="20"/>
+        </w:rPr>
+        <w:t xml:space="preserve">-- 10. Add a column </w:t>
+      </w:r>
+      <w:proofErr w:type="spellStart"/>
+      <w:r>
+        <w:rPr>
+          <w:rFonts w:ascii="Courier New" w:hAnsi="Courier New" w:cs="Courier New"/>
+          <w:b/>
+          <w:bCs/>
+          <w:sz w:val="20"/>
+          <w:szCs w:val="20"/>
+        </w:rPr>
+        <w:t>Mobile_No</w:t>
+      </w:r>
+      <w:proofErr w:type="spellEnd"/>
+      <w:r>
+        <w:rPr>
+          <w:rFonts w:ascii="Courier New" w:hAnsi="Courier New" w:cs="Courier New"/>
+          <w:b/>
+          <w:bCs/>
+          <w:sz w:val="20"/>
+          <w:szCs w:val="20"/>
+        </w:rPr>
+        <w:t xml:space="preserve"> of type Number, in the </w:t>
+      </w:r>
+      <w:proofErr w:type="spellStart"/>
+      <w:r>
+        <w:rPr>
+          <w:rFonts w:ascii="Courier New" w:hAnsi="Courier New" w:cs="Courier New"/>
+          <w:b/>
+          <w:bCs/>
+          <w:sz w:val="20"/>
+          <w:szCs w:val="20"/>
+        </w:rPr>
+        <w:t>Client_Master</w:t>
+      </w:r>
+      <w:proofErr w:type="spellEnd"/>
+      <w:r>
+        <w:rPr>
+          <w:rFonts w:ascii="Courier New" w:hAnsi="Courier New" w:cs="Courier New"/>
+          <w:b/>
+          <w:bCs/>
+          <w:sz w:val="20"/>
+          <w:szCs w:val="20"/>
+        </w:rPr>
+        <w:t xml:space="preserve"> Table</w:t>
+      </w:r>
+    </w:p>
+    <w:p>
+      <w:pPr>
+        <w:spacing w:after="0"/>
+        <w:rPr>
+          <w:rFonts w:ascii="Courier New" w:hAnsi="Courier New" w:cs="Courier New"/>
+          <w:b/>
+          <w:bCs/>
+          <w:color w:val="00B050"/>
+          <w:sz w:val="20"/>
+          <w:szCs w:val="20"/>
+        </w:rPr>
+      </w:pPr>
+      <w:r>
+        <w:rPr>
+          <w:rFonts w:ascii="Courier New" w:hAnsi="Courier New" w:cs="Courier New"/>
+          <w:sz w:val="20"/>
+          <w:szCs w:val="20"/>
+        </w:rPr>
+        <w:t xml:space="preserve">SQL&gt; </w:t>
+      </w:r>
+      <w:r>
+        <w:rPr>
+          <w:rFonts w:ascii="Courier New" w:hAnsi="Courier New" w:cs="Courier New"/>
+          <w:b/>
+          <w:bCs/>
+          <w:color w:val="00B050"/>
+          <w:sz w:val="20"/>
+          <w:szCs w:val="20"/>
+        </w:rPr>
+        <w:t xml:space="preserve">alter table </w:t>
+      </w:r>
+      <w:proofErr w:type="spellStart"/>
+      <w:r>
+        <w:rPr>
+          <w:rFonts w:ascii="Courier New" w:hAnsi="Courier New" w:cs="Courier New"/>
+          <w:b/>
+          <w:bCs/>
+          <w:color w:val="00B050"/>
+          <w:sz w:val="20"/>
+          <w:szCs w:val="20"/>
+        </w:rPr>
+        <w:t>Client_Master</w:t>
+      </w:r>
+      <w:proofErr w:type="spellEnd"/>
+      <w:r>
+        <w:rPr>
+          <w:rFonts w:ascii="Courier New" w:hAnsi="Courier New" w:cs="Courier New"/>
+          <w:b/>
+          <w:bCs/>
+          <w:color w:val="00B050"/>
+          <w:sz w:val="20"/>
+          <w:szCs w:val="20"/>
+        </w:rPr>
+        <w:t xml:space="preserve"> add </w:t>
+      </w:r>
+      <w:proofErr w:type="spellStart"/>
+      <w:r>
+        <w:rPr>
+          <w:rFonts w:ascii="Courier New" w:hAnsi="Courier New" w:cs="Courier New"/>
+          <w:b/>
+          <w:bCs/>
+          <w:color w:val="00B050"/>
+          <w:sz w:val="20"/>
+          <w:szCs w:val="20"/>
+        </w:rPr>
+        <w:t>Mobile_No</w:t>
+      </w:r>
+      <w:proofErr w:type="spellEnd"/>
+      <w:r>
+        <w:rPr>
+          <w:rFonts w:ascii="Courier New" w:hAnsi="Courier New" w:cs="Courier New"/>
+          <w:b/>
+          <w:bCs/>
+          <w:color w:val="00B050"/>
+          <w:sz w:val="20"/>
+          <w:szCs w:val="20"/>
+        </w:rPr>
+        <w:t xml:space="preserve"> number(10);</w:t>
+      </w:r>
+    </w:p>
+    <w:p>
+      <w:pPr>
+        <w:spacing w:after="0"/>
+        <w:rPr>
+          <w:rFonts w:ascii="Courier New" w:hAnsi="Courier New" w:cs="Courier New"/>
+          <w:sz w:val="20"/>
+          <w:szCs w:val="20"/>
+        </w:rPr>
+      </w:pPr>
+    </w:p>
+    <w:p>
+      <w:pPr>
+        <w:spacing w:after="0"/>
+        <w:rPr>
+          <w:rFonts w:ascii="Courier New" w:hAnsi="Courier New" w:cs="Courier New"/>
+          <w:sz w:val="20"/>
+          <w:szCs w:val="20"/>
+        </w:rPr>
+      </w:pPr>
+      <w:r>
+        <w:rPr>
+          <w:rFonts w:ascii="Courier New" w:hAnsi="Courier New" w:cs="Courier New"/>
+          <w:sz w:val="20"/>
+          <w:szCs w:val="20"/>
+        </w:rPr>
+        <w:t>Table altered.</w:t>
+      </w:r>
+    </w:p>
+    <w:p>
+      <w:pPr>
+        <w:spacing w:after="0"/>
+        <w:rPr>
+          <w:rFonts w:ascii="Courier New" w:hAnsi="Courier New" w:cs="Courier New"/>
+          <w:sz w:val="20"/>
+          <w:szCs w:val="20"/>
+        </w:rPr>
+      </w:pPr>
+    </w:p>
+    <w:p>
+      <w:pPr>
+        <w:spacing w:after="0"/>
+        <w:rPr>
+          <w:rFonts w:ascii="Courier New" w:hAnsi="Courier New" w:cs="Courier New"/>
+          <w:b/>
+          <w:bCs/>
+          <w:sz w:val="20"/>
+          <w:szCs w:val="20"/>
+        </w:rPr>
+      </w:pPr>
+      <w:r>
+        <w:rPr>
+          <w:rFonts w:ascii="Courier New" w:hAnsi="Courier New" w:cs="Courier New"/>
+          <w:sz w:val="20"/>
+          <w:szCs w:val="20"/>
+        </w:rPr>
+        <w:t xml:space="preserve">SQL&gt; </w:t>
+      </w:r>
+      <w:r>
+        <w:rPr>
+          <w:rFonts w:ascii="Courier New" w:hAnsi="Courier New" w:cs="Courier New"/>
+          <w:b/>
+          <w:bCs/>
+          <w:sz w:val="20"/>
+          <w:szCs w:val="20"/>
+        </w:rPr>
+        <w:t xml:space="preserve">-- 11. Add constraint to the </w:t>
+      </w:r>
+      <w:proofErr w:type="spellStart"/>
+      <w:r>
+        <w:rPr>
+          <w:rFonts w:ascii="Courier New" w:hAnsi="Courier New" w:cs="Courier New"/>
+          <w:b/>
+          <w:bCs/>
+          <w:sz w:val="20"/>
+          <w:szCs w:val="20"/>
+        </w:rPr>
+        <w:t>Mobile_No</w:t>
+      </w:r>
+      <w:proofErr w:type="spellEnd"/>
+      <w:r>
+        <w:rPr>
+          <w:rFonts w:ascii="Courier New" w:hAnsi="Courier New" w:cs="Courier New"/>
+          <w:b/>
+          <w:bCs/>
+          <w:sz w:val="20"/>
+          <w:szCs w:val="20"/>
+        </w:rPr>
+        <w:t xml:space="preserve"> column;</w:t>
+      </w:r>
+    </w:p>
+    <w:p>
+      <w:pPr>
+        <w:spacing w:after="0"/>
+        <w:rPr>
+          <w:rFonts w:ascii="Courier New" w:hAnsi="Courier New" w:cs="Courier New"/>
+          <w:b/>
+          <w:bCs/>
+          <w:color w:val="00B050"/>
+          <w:sz w:val="20"/>
+          <w:szCs w:val="20"/>
+        </w:rPr>
+      </w:pPr>
+      <w:r>
+        <w:rPr>
+          <w:rFonts w:ascii="Courier New" w:hAnsi="Courier New" w:cs="Courier New"/>
+          <w:sz w:val="20"/>
+          <w:szCs w:val="20"/>
+        </w:rPr>
+        <w:t xml:space="preserve">SQL&gt; </w:t>
+      </w:r>
+      <w:r>
+        <w:rPr>
+          <w:rFonts w:ascii="Courier New" w:hAnsi="Courier New" w:cs="Courier New"/>
+          <w:b/>
+          <w:bCs/>
+          <w:color w:val="00B050"/>
+          <w:sz w:val="20"/>
+          <w:szCs w:val="20"/>
+        </w:rPr>
+        <w:t xml:space="preserve">alter table </w:t>
+      </w:r>
+      <w:proofErr w:type="spellStart"/>
+      <w:r>
+        <w:rPr>
+          <w:rFonts w:ascii="Courier New" w:hAnsi="Courier New" w:cs="Courier New"/>
+          <w:b/>
+          <w:bCs/>
+          <w:color w:val="00B050"/>
+          <w:sz w:val="20"/>
+          <w:szCs w:val="20"/>
+        </w:rPr>
+        <w:t>Client_Master</w:t>
+      </w:r>
+      <w:proofErr w:type="spellEnd"/>
+      <w:r>
+        <w:rPr>
+          <w:rFonts w:ascii="Courier New" w:hAnsi="Courier New" w:cs="Courier New"/>
+          <w:b/>
+          <w:bCs/>
+          <w:color w:val="00B050"/>
+          <w:sz w:val="20"/>
+          <w:szCs w:val="20"/>
+        </w:rPr>
+        <w:t xml:space="preserve"> add constraints MOBILE_NO CHECK(LENGTH(MOBILE_NO) = 10);</w:t>
+      </w:r>
+    </w:p>
+    <w:p>
+      <w:pPr>
+        <w:spacing w:after="0"/>
+        <w:rPr>
+          <w:rFonts w:ascii="Courier New" w:hAnsi="Courier New" w:cs="Courier New"/>
+          <w:sz w:val="20"/>
+          <w:szCs w:val="20"/>
+        </w:rPr>
+      </w:pPr>
+    </w:p>
+    <w:p>
+      <w:pPr>
+        <w:spacing w:after="0"/>
+        <w:rPr>
+          <w:rFonts w:ascii="Courier New" w:hAnsi="Courier New" w:cs="Courier New"/>
+          <w:sz w:val="20"/>
+          <w:szCs w:val="20"/>
+        </w:rPr>
+      </w:pPr>
+      <w:r>
+        <w:rPr>
+          <w:rFonts w:ascii="Courier New" w:hAnsi="Courier New" w:cs="Courier New"/>
+          <w:sz w:val="20"/>
+          <w:szCs w:val="20"/>
+        </w:rPr>
+        <w:t>Table altered.</w:t>
+      </w:r>
+    </w:p>
+    <w:p>
+      <w:pPr>
+        <w:spacing w:after="0"/>
+        <w:rPr>
+          <w:rFonts w:ascii="Courier New" w:hAnsi="Courier New" w:cs="Courier New"/>
+          <w:sz w:val="20"/>
+          <w:szCs w:val="20"/>
+        </w:rPr>
+      </w:pPr>
+    </w:p>
+    <w:p>
+      <w:pPr>
+        <w:spacing w:after="0"/>
+        <w:rPr>
+          <w:rFonts w:ascii="Courier New" w:hAnsi="Courier New" w:cs="Courier New"/>
+          <w:b/>
+          <w:bCs/>
+          <w:sz w:val="20"/>
+          <w:szCs w:val="20"/>
+        </w:rPr>
+      </w:pPr>
+      <w:r>
+        <w:rPr>
+          <w:rFonts w:ascii="Courier New" w:hAnsi="Courier New" w:cs="Courier New"/>
+          <w:sz w:val="20"/>
+          <w:szCs w:val="20"/>
+        </w:rPr>
+        <w:t xml:space="preserve">SQL&gt; </w:t>
+      </w:r>
+      <w:r>
+        <w:rPr>
+          <w:rFonts w:ascii="Courier New" w:hAnsi="Courier New" w:cs="Courier New"/>
+          <w:b/>
+          <w:bCs/>
+          <w:sz w:val="20"/>
+          <w:szCs w:val="20"/>
+        </w:rPr>
+        <w:t xml:space="preserve">-- 12. Change the name of </w:t>
+      </w:r>
+      <w:proofErr w:type="spellStart"/>
+      <w:r>
+        <w:rPr>
+          <w:rFonts w:ascii="Courier New" w:hAnsi="Courier New" w:cs="Courier New"/>
+          <w:b/>
+          <w:bCs/>
+          <w:sz w:val="20"/>
+          <w:szCs w:val="20"/>
+        </w:rPr>
+        <w:t>Salesman_Master</w:t>
+      </w:r>
+      <w:proofErr w:type="spellEnd"/>
+      <w:r>
+        <w:rPr>
+          <w:rFonts w:ascii="Courier New" w:hAnsi="Courier New" w:cs="Courier New"/>
+          <w:b/>
+          <w:bCs/>
+          <w:sz w:val="20"/>
+          <w:szCs w:val="20"/>
+        </w:rPr>
+        <w:t xml:space="preserve"> table to "</w:t>
+      </w:r>
+      <w:proofErr w:type="spellStart"/>
+      <w:r>
+        <w:rPr>
+          <w:rFonts w:ascii="Courier New" w:hAnsi="Courier New" w:cs="Courier New"/>
+          <w:b/>
+          <w:bCs/>
+          <w:sz w:val="20"/>
+          <w:szCs w:val="20"/>
+        </w:rPr>
+        <w:t>SMan_Mst</w:t>
+      </w:r>
+      <w:proofErr w:type="spellEnd"/>
+      <w:r>
+        <w:rPr>
+          <w:rFonts w:ascii="Courier New" w:hAnsi="Courier New" w:cs="Courier New"/>
+          <w:b/>
+          <w:bCs/>
+          <w:sz w:val="20"/>
+          <w:szCs w:val="20"/>
+        </w:rPr>
+        <w:t>"</w:t>
+      </w:r>
+    </w:p>
+    <w:p>
+      <w:pPr>
+        <w:spacing w:after="0"/>
+        <w:rPr>
+          <w:rFonts w:ascii="Courier New" w:hAnsi="Courier New" w:cs="Courier New"/>
+          <w:b/>
+          <w:bCs/>
+          <w:color w:val="00B050"/>
+          <w:sz w:val="20"/>
+          <w:szCs w:val="20"/>
+        </w:rPr>
+      </w:pPr>
+      <w:r>
+        <w:rPr>
+          <w:rFonts w:ascii="Courier New" w:hAnsi="Courier New" w:cs="Courier New"/>
+          <w:sz w:val="20"/>
+          <w:szCs w:val="20"/>
+        </w:rPr>
+        <w:t xml:space="preserve">SQL&gt; </w:t>
+      </w:r>
+      <w:r>
+        <w:rPr>
+          <w:rFonts w:ascii="Courier New" w:hAnsi="Courier New" w:cs="Courier New"/>
+          <w:b/>
+          <w:bCs/>
+          <w:color w:val="00B050"/>
+          <w:sz w:val="20"/>
+          <w:szCs w:val="20"/>
+        </w:rPr>
+        <w:t xml:space="preserve">rename </w:t>
+      </w:r>
+      <w:proofErr w:type="spellStart"/>
+      <w:r>
+        <w:rPr>
+          <w:rFonts w:ascii="Courier New" w:hAnsi="Courier New" w:cs="Courier New"/>
+          <w:b/>
+          <w:bCs/>
+          <w:color w:val="00B050"/>
+          <w:sz w:val="20"/>
+          <w:szCs w:val="20"/>
+        </w:rPr>
+        <w:t>Salesman_Master</w:t>
+      </w:r>
+      <w:proofErr w:type="spellEnd"/>
+      <w:r>
+        <w:rPr>
+          <w:rFonts w:ascii="Courier New" w:hAnsi="Courier New" w:cs="Courier New"/>
+          <w:b/>
+          <w:bCs/>
+          <w:color w:val="00B050"/>
+          <w:sz w:val="20"/>
+          <w:szCs w:val="20"/>
+        </w:rPr>
+        <w:t xml:space="preserve"> TO </w:t>
+      </w:r>
+      <w:proofErr w:type="spellStart"/>
+      <w:r>
+        <w:rPr>
+          <w:rFonts w:ascii="Courier New" w:hAnsi="Courier New" w:cs="Courier New"/>
+          <w:b/>
+          <w:bCs/>
+          <w:color w:val="00B050"/>
+          <w:sz w:val="20"/>
+          <w:szCs w:val="20"/>
+        </w:rPr>
+        <w:t>SMan_Mst</w:t>
+      </w:r>
+      <w:proofErr w:type="spellEnd"/>
+      <w:r>
+        <w:rPr>
+          <w:rFonts w:ascii="Courier New" w:hAnsi="Courier New" w:cs="Courier New"/>
+          <w:b/>
+          <w:bCs/>
+          <w:color w:val="00B050"/>
+          <w:sz w:val="20"/>
+          <w:szCs w:val="20"/>
+        </w:rPr>
+        <w:t>;</w:t>
       </w:r>
     </w:p>
     <w:p>
@@ -846,6 +2440,152 @@
           <w:szCs w:val="20"/>
         </w:rPr>
         <w:lastRenderedPageBreak/>
+        <w:t>Table renamed.</w:t>
+      </w:r>
+    </w:p>
+    <w:p>
+      <w:pPr>
+        <w:spacing w:after="0"/>
+        <w:rPr>
+          <w:rFonts w:ascii="Courier New" w:hAnsi="Courier New" w:cs="Courier New"/>
+          <w:sz w:val="20"/>
+          <w:szCs w:val="20"/>
+        </w:rPr>
+      </w:pPr>
+    </w:p>
+    <w:p>
+      <w:pPr>
+        <w:spacing w:after="0"/>
+        <w:rPr>
+          <w:rFonts w:ascii="Courier New" w:hAnsi="Courier New" w:cs="Courier New"/>
+          <w:b/>
+          <w:bCs/>
+          <w:sz w:val="20"/>
+          <w:szCs w:val="20"/>
+        </w:rPr>
+      </w:pPr>
+      <w:r>
+        <w:rPr>
+          <w:rFonts w:ascii="Courier New" w:hAnsi="Courier New" w:cs="Courier New"/>
+          <w:sz w:val="20"/>
+          <w:szCs w:val="20"/>
+        </w:rPr>
+        <w:t xml:space="preserve">SQL&gt; </w:t>
+      </w:r>
+      <w:r>
+        <w:rPr>
+          <w:rFonts w:ascii="Courier New" w:hAnsi="Courier New" w:cs="Courier New"/>
+          <w:b/>
+          <w:bCs/>
+          <w:sz w:val="20"/>
+          <w:szCs w:val="20"/>
+        </w:rPr>
+        <w:t xml:space="preserve">-- 13. Add a column of Experience in the </w:t>
+      </w:r>
+      <w:proofErr w:type="spellStart"/>
+      <w:r>
+        <w:rPr>
+          <w:rFonts w:ascii="Courier New" w:hAnsi="Courier New" w:cs="Courier New"/>
+          <w:b/>
+          <w:bCs/>
+          <w:sz w:val="20"/>
+          <w:szCs w:val="20"/>
+        </w:rPr>
+        <w:t>Faculty_Master</w:t>
+      </w:r>
+      <w:proofErr w:type="spellEnd"/>
+      <w:r>
+        <w:rPr>
+          <w:rFonts w:ascii="Courier New" w:hAnsi="Courier New" w:cs="Courier New"/>
+          <w:b/>
+          <w:bCs/>
+          <w:sz w:val="20"/>
+          <w:szCs w:val="20"/>
+        </w:rPr>
+        <w:t xml:space="preserve"> Table</w:t>
+      </w:r>
+    </w:p>
+    <w:p>
+      <w:pPr>
+        <w:spacing w:after="0"/>
+        <w:rPr>
+          <w:rFonts w:ascii="Courier New" w:hAnsi="Courier New" w:cs="Courier New"/>
+          <w:b/>
+          <w:bCs/>
+          <w:color w:val="00B050"/>
+          <w:sz w:val="20"/>
+          <w:szCs w:val="20"/>
+        </w:rPr>
+      </w:pPr>
+      <w:r>
+        <w:rPr>
+          <w:rFonts w:ascii="Courier New" w:hAnsi="Courier New" w:cs="Courier New"/>
+          <w:sz w:val="20"/>
+          <w:szCs w:val="20"/>
+        </w:rPr>
+        <w:t xml:space="preserve">SQL&gt; </w:t>
+      </w:r>
+      <w:r>
+        <w:rPr>
+          <w:rFonts w:ascii="Courier New" w:hAnsi="Courier New" w:cs="Courier New"/>
+          <w:b/>
+          <w:bCs/>
+          <w:color w:val="00B050"/>
+          <w:sz w:val="20"/>
+          <w:szCs w:val="20"/>
+        </w:rPr>
+        <w:t xml:space="preserve">alter table </w:t>
+      </w:r>
+      <w:proofErr w:type="spellStart"/>
+      <w:r>
+        <w:rPr>
+          <w:rFonts w:ascii="Courier New" w:hAnsi="Courier New" w:cs="Courier New"/>
+          <w:b/>
+          <w:bCs/>
+          <w:color w:val="00B050"/>
+          <w:sz w:val="20"/>
+          <w:szCs w:val="20"/>
+        </w:rPr>
+        <w:t>Salesman_Master</w:t>
+      </w:r>
+      <w:proofErr w:type="spellEnd"/>
+      <w:r>
+        <w:rPr>
+          <w:rFonts w:ascii="Courier New" w:hAnsi="Courier New" w:cs="Courier New"/>
+          <w:b/>
+          <w:bCs/>
+          <w:color w:val="00B050"/>
+          <w:sz w:val="20"/>
+          <w:szCs w:val="20"/>
+        </w:rPr>
+        <w:t xml:space="preserve"> add Experience varchar2(30);</w:t>
+      </w:r>
+    </w:p>
+    <w:p>
+      <w:pPr>
+        <w:spacing w:after="0"/>
+        <w:rPr>
+          <w:rFonts w:ascii="Courier New" w:hAnsi="Courier New" w:cs="Courier New"/>
+          <w:sz w:val="20"/>
+          <w:szCs w:val="20"/>
+        </w:rPr>
+      </w:pPr>
+    </w:p>
+    <w:p>
+      <w:pPr>
+        <w:spacing w:after="0"/>
+        <w:rPr>
+          <w:rFonts w:ascii="Courier New" w:hAnsi="Courier New" w:cs="Courier New"/>
+          <w:sz w:val="20"/>
+          <w:szCs w:val="20"/>
+        </w:rPr>
+      </w:pPr>
+      <w:r>
+        <w:rPr>
+          <w:rFonts w:ascii="Courier New" w:hAnsi="Courier New" w:cs="Courier New"/>
+          <w:sz w:val="20"/>
+          <w:szCs w:val="20"/>
+        </w:rPr>
         <w:t>Table altered.</w:t>
       </w:r>
     </w:p>
@@ -866,7 +2606,6 @@
           <w:rFonts w:ascii="Courier New" w:hAnsi="Courier New" w:cs="Courier New"/>
           <w:b/>
           <w:bCs/>
-          <w:color w:val="00B050"/>
           <w:sz w:val="20"/>
           <w:szCs w:val="20"/>
         </w:rPr>
@@ -884,58 +2623,42 @@
           <w:rFonts w:ascii="Courier New" w:hAnsi="Courier New" w:cs="Courier New"/>
           <w:b/>
           <w:bCs/>
-          <w:color w:val="00B050"/>
-          <w:sz w:val="20"/>
-          <w:szCs w:val="20"/>
-        </w:rPr>
-        <w:t>delete from PRODUCT_MASTER where qty_hand &gt; 100;</w:t>
-      </w:r>
-    </w:p>
-    <w:p>
-      <w:pPr>
-        <w:spacing w:after="0"/>
-        <w:rPr>
-          <w:rFonts w:ascii="Courier New" w:hAnsi="Courier New" w:cs="Courier New"/>
-          <w:sz w:val="20"/>
-          <w:szCs w:val="20"/>
-        </w:rPr>
-      </w:pPr>
-    </w:p>
-    <w:p>
-      <w:pPr>
-        <w:spacing w:after="0"/>
-        <w:rPr>
-          <w:rFonts w:ascii="Courier New" w:hAnsi="Courier New" w:cs="Courier New"/>
-          <w:sz w:val="20"/>
-          <w:szCs w:val="20"/>
-        </w:rPr>
-      </w:pPr>
-      <w:r>
-        <w:rPr>
-          <w:rFonts w:ascii="Courier New" w:hAnsi="Courier New" w:cs="Courier New"/>
-          <w:sz w:val="20"/>
-          <w:szCs w:val="20"/>
-        </w:rPr>
-        <w:t>7 rows deleted.</w:t>
-      </w:r>
-    </w:p>
-    <w:p>
-      <w:pPr>
-        <w:spacing w:after="0"/>
-        <w:rPr>
-          <w:rFonts w:ascii="Courier New" w:hAnsi="Courier New" w:cs="Courier New"/>
-          <w:sz w:val="20"/>
-          <w:szCs w:val="20"/>
-        </w:rPr>
-      </w:pPr>
-    </w:p>
-    <w:p>
-      <w:pPr>
-        <w:spacing w:after="0"/>
-        <w:rPr>
-          <w:rFonts w:ascii="Courier New" w:hAnsi="Courier New" w:cs="Courier New"/>
-          <w:b/>
-          <w:bCs/>
+          <w:sz w:val="20"/>
+          <w:szCs w:val="20"/>
+        </w:rPr>
+        <w:t xml:space="preserve">-- 14. Change the name of the column Address to Area in </w:t>
+      </w:r>
+      <w:proofErr w:type="spellStart"/>
+      <w:r>
+        <w:rPr>
+          <w:rFonts w:ascii="Courier New" w:hAnsi="Courier New" w:cs="Courier New"/>
+          <w:b/>
+          <w:bCs/>
+          <w:sz w:val="20"/>
+          <w:szCs w:val="20"/>
+        </w:rPr>
+        <w:t>Faculty_Master</w:t>
+      </w:r>
+      <w:proofErr w:type="spellEnd"/>
+      <w:r>
+        <w:rPr>
+          <w:rFonts w:ascii="Courier New" w:hAnsi="Courier New" w:cs="Courier New"/>
+          <w:b/>
+          <w:bCs/>
+          <w:sz w:val="20"/>
+          <w:szCs w:val="20"/>
+        </w:rPr>
+        <w:t xml:space="preserve"> Table</w:t>
+      </w:r>
+    </w:p>
+    <w:p>
+      <w:pPr>
+        <w:spacing w:after="0"/>
+        <w:rPr>
+          <w:rFonts w:ascii="Courier New" w:hAnsi="Courier New" w:cs="Courier New"/>
+          <w:b/>
+          <w:bCs/>
+          <w:color w:val="00B050"/>
           <w:sz w:val="20"/>
           <w:szCs w:val="20"/>
         </w:rPr>
@@ -953,20 +2676,82 @@
           <w:rFonts w:ascii="Courier New" w:hAnsi="Courier New" w:cs="Courier New"/>
           <w:b/>
           <w:bCs/>
-          <w:sz w:val="20"/>
-          <w:szCs w:val="20"/>
-        </w:rPr>
-        <w:t>-- 6. Change the details of the Client 'C003' as pincode  to 387903 and Occupation is 'Manager'</w:t>
-      </w:r>
-    </w:p>
-    <w:p>
-      <w:pPr>
-        <w:spacing w:after="0"/>
-        <w:rPr>
-          <w:rFonts w:ascii="Courier New" w:hAnsi="Courier New" w:cs="Courier New"/>
-          <w:b/>
-          <w:bCs/>
-          <w:color w:val="00B050"/>
+          <w:color w:val="00B050"/>
+          <w:sz w:val="20"/>
+          <w:szCs w:val="20"/>
+        </w:rPr>
+        <w:t xml:space="preserve">alter table </w:t>
+      </w:r>
+      <w:proofErr w:type="spellStart"/>
+      <w:r>
+        <w:rPr>
+          <w:rFonts w:ascii="Courier New" w:hAnsi="Courier New" w:cs="Courier New"/>
+          <w:b/>
+          <w:bCs/>
+          <w:color w:val="00B050"/>
+          <w:sz w:val="20"/>
+          <w:szCs w:val="20"/>
+        </w:rPr>
+        <w:t>Salesman_Master</w:t>
+      </w:r>
+      <w:proofErr w:type="spellEnd"/>
+      <w:r>
+        <w:rPr>
+          <w:rFonts w:ascii="Courier New" w:hAnsi="Courier New" w:cs="Courier New"/>
+          <w:b/>
+          <w:bCs/>
+          <w:color w:val="00B050"/>
+          <w:sz w:val="20"/>
+          <w:szCs w:val="20"/>
+        </w:rPr>
+        <w:t xml:space="preserve"> rename column add1 to area;</w:t>
+      </w:r>
+    </w:p>
+    <w:p>
+      <w:pPr>
+        <w:spacing w:after="0"/>
+        <w:rPr>
+          <w:rFonts w:ascii="Courier New" w:hAnsi="Courier New" w:cs="Courier New"/>
+          <w:sz w:val="20"/>
+          <w:szCs w:val="20"/>
+        </w:rPr>
+      </w:pPr>
+    </w:p>
+    <w:p>
+      <w:pPr>
+        <w:spacing w:after="0"/>
+        <w:rPr>
+          <w:rFonts w:ascii="Courier New" w:hAnsi="Courier New" w:cs="Courier New"/>
+          <w:sz w:val="20"/>
+          <w:szCs w:val="20"/>
+        </w:rPr>
+      </w:pPr>
+      <w:r>
+        <w:rPr>
+          <w:rFonts w:ascii="Courier New" w:hAnsi="Courier New" w:cs="Courier New"/>
+          <w:sz w:val="20"/>
+          <w:szCs w:val="20"/>
+        </w:rPr>
+        <w:t>Table altered.</w:t>
+      </w:r>
+    </w:p>
+    <w:p>
+      <w:pPr>
+        <w:spacing w:after="0"/>
+        <w:rPr>
+          <w:rFonts w:ascii="Courier New" w:hAnsi="Courier New" w:cs="Courier New"/>
+          <w:sz w:val="20"/>
+          <w:szCs w:val="20"/>
+        </w:rPr>
+      </w:pPr>
+    </w:p>
+    <w:p>
+      <w:pPr>
+        <w:spacing w:after="0"/>
+        <w:rPr>
+          <w:rFonts w:ascii="Courier New" w:hAnsi="Courier New" w:cs="Courier New"/>
+          <w:b/>
+          <w:bCs/>
           <w:sz w:val="20"/>
           <w:szCs w:val="20"/>
         </w:rPr>
@@ -984,58 +2769,32 @@
           <w:rFonts w:ascii="Courier New" w:hAnsi="Courier New" w:cs="Courier New"/>
           <w:b/>
           <w:bCs/>
-          <w:color w:val="00B050"/>
-          <w:sz w:val="20"/>
-          <w:szCs w:val="20"/>
-        </w:rPr>
-        <w:t>update client_master set pincode=387903, OCCUPATION='Manager' where c_no='C003';</w:t>
-      </w:r>
-    </w:p>
-    <w:p>
-      <w:pPr>
-        <w:spacing w:after="0"/>
-        <w:rPr>
-          <w:rFonts w:ascii="Courier New" w:hAnsi="Courier New" w:cs="Courier New"/>
-          <w:sz w:val="20"/>
-          <w:szCs w:val="20"/>
-        </w:rPr>
-      </w:pPr>
-    </w:p>
-    <w:p>
-      <w:pPr>
-        <w:spacing w:after="0"/>
-        <w:rPr>
-          <w:rFonts w:ascii="Courier New" w:hAnsi="Courier New" w:cs="Courier New"/>
-          <w:sz w:val="20"/>
-          <w:szCs w:val="20"/>
-        </w:rPr>
-      </w:pPr>
-      <w:r>
-        <w:rPr>
-          <w:rFonts w:ascii="Courier New" w:hAnsi="Courier New" w:cs="Courier New"/>
-          <w:sz w:val="20"/>
-          <w:szCs w:val="20"/>
-        </w:rPr>
-        <w:t>1 row updated.</w:t>
-      </w:r>
-    </w:p>
-    <w:p>
-      <w:pPr>
-        <w:spacing w:after="0"/>
-        <w:rPr>
-          <w:rFonts w:ascii="Courier New" w:hAnsi="Courier New" w:cs="Courier New"/>
-          <w:sz w:val="20"/>
-          <w:szCs w:val="20"/>
-        </w:rPr>
-      </w:pPr>
-    </w:p>
-    <w:p>
-      <w:pPr>
-        <w:spacing w:after="0"/>
-        <w:rPr>
-          <w:rFonts w:ascii="Courier New" w:hAnsi="Courier New" w:cs="Courier New"/>
-          <w:b/>
-          <w:bCs/>
+          <w:sz w:val="20"/>
+          <w:szCs w:val="20"/>
+        </w:rPr>
+        <w:t xml:space="preserve">-- 15. Modify the Applicant Table name to </w:t>
+      </w:r>
+      <w:proofErr w:type="spellStart"/>
+      <w:r>
+        <w:rPr>
+          <w:rFonts w:ascii="Courier New" w:hAnsi="Courier New" w:cs="Courier New"/>
+          <w:b/>
+          <w:bCs/>
+          <w:sz w:val="20"/>
+          <w:szCs w:val="20"/>
+        </w:rPr>
+        <w:t>Applicant_Master</w:t>
+      </w:r>
+      <w:proofErr w:type="spellEnd"/>
+    </w:p>
+    <w:p>
+      <w:pPr>
+        <w:spacing w:after="0"/>
+        <w:rPr>
+          <w:rFonts w:ascii="Courier New" w:hAnsi="Courier New" w:cs="Courier New"/>
+          <w:b/>
+          <w:bCs/>
+          <w:color w:val="00B050"/>
           <w:sz w:val="20"/>
           <w:szCs w:val="20"/>
         </w:rPr>
@@ -1053,20 +2812,82 @@
           <w:rFonts w:ascii="Courier New" w:hAnsi="Courier New" w:cs="Courier New"/>
           <w:b/>
           <w:bCs/>
-          <w:sz w:val="20"/>
-          <w:szCs w:val="20"/>
-        </w:rPr>
-        <w:t>-- 7. Remove the product details column from Product_Master Table</w:t>
-      </w:r>
-    </w:p>
-    <w:p>
-      <w:pPr>
-        <w:spacing w:after="0"/>
-        <w:rPr>
-          <w:rFonts w:ascii="Courier New" w:hAnsi="Courier New" w:cs="Courier New"/>
-          <w:b/>
-          <w:bCs/>
-          <w:color w:val="00B050"/>
+          <w:color w:val="00B050"/>
+          <w:sz w:val="20"/>
+          <w:szCs w:val="20"/>
+        </w:rPr>
+        <w:t xml:space="preserve">rename Applicant to </w:t>
+      </w:r>
+      <w:proofErr w:type="spellStart"/>
+      <w:r>
+        <w:rPr>
+          <w:rFonts w:ascii="Courier New" w:hAnsi="Courier New" w:cs="Courier New"/>
+          <w:b/>
+          <w:bCs/>
+          <w:color w:val="00B050"/>
+          <w:sz w:val="20"/>
+          <w:szCs w:val="20"/>
+        </w:rPr>
+        <w:t>Applicant_Master</w:t>
+      </w:r>
+      <w:proofErr w:type="spellEnd"/>
+      <w:r>
+        <w:rPr>
+          <w:rFonts w:ascii="Courier New" w:hAnsi="Courier New" w:cs="Courier New"/>
+          <w:b/>
+          <w:bCs/>
+          <w:color w:val="00B050"/>
+          <w:sz w:val="20"/>
+          <w:szCs w:val="20"/>
+        </w:rPr>
+        <w:t>;</w:t>
+      </w:r>
+    </w:p>
+    <w:p>
+      <w:pPr>
+        <w:spacing w:after="0"/>
+        <w:rPr>
+          <w:rFonts w:ascii="Courier New" w:hAnsi="Courier New" w:cs="Courier New"/>
+          <w:sz w:val="20"/>
+          <w:szCs w:val="20"/>
+        </w:rPr>
+      </w:pPr>
+    </w:p>
+    <w:p>
+      <w:pPr>
+        <w:spacing w:after="0"/>
+        <w:rPr>
+          <w:rFonts w:ascii="Courier New" w:hAnsi="Courier New" w:cs="Courier New"/>
+          <w:sz w:val="20"/>
+          <w:szCs w:val="20"/>
+        </w:rPr>
+      </w:pPr>
+      <w:r>
+        <w:rPr>
+          <w:rFonts w:ascii="Courier New" w:hAnsi="Courier New" w:cs="Courier New"/>
+          <w:sz w:val="20"/>
+          <w:szCs w:val="20"/>
+        </w:rPr>
+        <w:t>Table renamed.</w:t>
+      </w:r>
+    </w:p>
+    <w:p>
+      <w:pPr>
+        <w:spacing w:after="0"/>
+        <w:rPr>
+          <w:rFonts w:ascii="Courier New" w:hAnsi="Courier New" w:cs="Courier New"/>
+          <w:sz w:val="20"/>
+          <w:szCs w:val="20"/>
+        </w:rPr>
+      </w:pPr>
+    </w:p>
+    <w:p>
+      <w:pPr>
+        <w:spacing w:after="0"/>
+        <w:rPr>
+          <w:rFonts w:ascii="Courier New" w:hAnsi="Courier New" w:cs="Courier New"/>
+          <w:b/>
+          <w:bCs/>
           <w:sz w:val="20"/>
           <w:szCs w:val="20"/>
         </w:rPr>
@@ -1084,11 +2905,88 @@
           <w:rFonts w:ascii="Courier New" w:hAnsi="Courier New" w:cs="Courier New"/>
           <w:b/>
           <w:bCs/>
-          <w:color w:val="00B050"/>
-          <w:sz w:val="20"/>
-          <w:szCs w:val="20"/>
-        </w:rPr>
-        <w:t>alter table PRODUCT_MASTER drop column DESCRIPTION;</w:t>
+          <w:sz w:val="20"/>
+          <w:szCs w:val="20"/>
+        </w:rPr>
+        <w:t xml:space="preserve">-- 16. Add a column "Hobby" in </w:t>
+      </w:r>
+      <w:proofErr w:type="spellStart"/>
+      <w:r>
+        <w:rPr>
+          <w:rFonts w:ascii="Courier New" w:hAnsi="Courier New" w:cs="Courier New"/>
+          <w:b/>
+          <w:bCs/>
+          <w:sz w:val="20"/>
+          <w:szCs w:val="20"/>
+        </w:rPr>
+        <w:t>Applicant_Master</w:t>
+      </w:r>
+      <w:proofErr w:type="spellEnd"/>
+      <w:r>
+        <w:rPr>
+          <w:rFonts w:ascii="Courier New" w:hAnsi="Courier New" w:cs="Courier New"/>
+          <w:b/>
+          <w:bCs/>
+          <w:sz w:val="20"/>
+          <w:szCs w:val="20"/>
+        </w:rPr>
+        <w:t xml:space="preserve"> table.</w:t>
+      </w:r>
+    </w:p>
+    <w:p>
+      <w:pPr>
+        <w:spacing w:after="0"/>
+        <w:rPr>
+          <w:rFonts w:ascii="Courier New" w:hAnsi="Courier New" w:cs="Courier New"/>
+          <w:b/>
+          <w:bCs/>
+          <w:color w:val="00B050"/>
+          <w:sz w:val="20"/>
+          <w:szCs w:val="20"/>
+        </w:rPr>
+      </w:pPr>
+      <w:r>
+        <w:rPr>
+          <w:rFonts w:ascii="Courier New" w:hAnsi="Courier New" w:cs="Courier New"/>
+          <w:sz w:val="20"/>
+          <w:szCs w:val="20"/>
+        </w:rPr>
+        <w:t xml:space="preserve">SQL&gt; </w:t>
+      </w:r>
+      <w:r>
+        <w:rPr>
+          <w:rFonts w:ascii="Courier New" w:hAnsi="Courier New" w:cs="Courier New"/>
+          <w:b/>
+          <w:bCs/>
+          <w:color w:val="00B050"/>
+          <w:sz w:val="20"/>
+          <w:szCs w:val="20"/>
+        </w:rPr>
+        <w:t xml:space="preserve">alter table </w:t>
+      </w:r>
+      <w:proofErr w:type="spellStart"/>
+      <w:r>
+        <w:rPr>
+          <w:rFonts w:ascii="Courier New" w:hAnsi="Courier New" w:cs="Courier New"/>
+          <w:b/>
+          <w:bCs/>
+          <w:color w:val="00B050"/>
+          <w:sz w:val="20"/>
+          <w:szCs w:val="20"/>
+        </w:rPr>
+        <w:t>Applicant_Master</w:t>
+      </w:r>
+      <w:proofErr w:type="spellEnd"/>
+      <w:r>
+        <w:rPr>
+          <w:rFonts w:ascii="Courier New" w:hAnsi="Courier New" w:cs="Courier New"/>
+          <w:b/>
+          <w:bCs/>
+          <w:color w:val="00B050"/>
+          <w:sz w:val="20"/>
+          <w:szCs w:val="20"/>
+        </w:rPr>
+        <w:t xml:space="preserve"> add Hobby varchar2(30);</w:t>
       </w:r>
     </w:p>
     <w:p>
@@ -1156,7 +3054,29 @@
           <w:sz w:val="20"/>
           <w:szCs w:val="20"/>
         </w:rPr>
-        <w:t>-- 8. Add column City and State in Client_Master table</w:t>
+        <w:t>-- 17. Add a column "Location" in the "</w:t>
+      </w:r>
+      <w:proofErr w:type="spellStart"/>
+      <w:r>
+        <w:rPr>
+          <w:rFonts w:ascii="Courier New" w:hAnsi="Courier New" w:cs="Courier New"/>
+          <w:b/>
+          <w:bCs/>
+          <w:sz w:val="20"/>
+          <w:szCs w:val="20"/>
+        </w:rPr>
+        <w:t>ETest_Detail</w:t>
+      </w:r>
+      <w:proofErr w:type="spellEnd"/>
+      <w:r>
+        <w:rPr>
+          <w:rFonts w:ascii="Courier New" w:hAnsi="Courier New" w:cs="Courier New"/>
+          <w:b/>
+          <w:bCs/>
+          <w:sz w:val="20"/>
+          <w:szCs w:val="20"/>
+        </w:rPr>
+        <w:t>" table. Keep it varchar(10)</w:t>
       </w:r>
     </w:p>
     <w:p>
@@ -1188,7 +3108,7 @@
           <w:sz w:val="20"/>
           <w:szCs w:val="20"/>
         </w:rPr>
-        <w:t>alter table Client_Master add (City varchar2(20), State varchar2(20));</w:t>
+        <w:t>alter table ETEST_DETAILS add Location varchar(10);</w:t>
       </w:r>
     </w:p>
     <w:p>
@@ -1256,7 +3176,29 @@
           <w:sz w:val="20"/>
           <w:szCs w:val="20"/>
         </w:rPr>
-        <w:t>-- 9. Increase the size of the Price Column</w:t>
+        <w:t xml:space="preserve">-- 18. Modify the column "Location" and increase the size </w:t>
+      </w:r>
+      <w:proofErr w:type="spellStart"/>
+      <w:r>
+        <w:rPr>
+          <w:rFonts w:ascii="Courier New" w:hAnsi="Courier New" w:cs="Courier New"/>
+          <w:b/>
+          <w:bCs/>
+          <w:sz w:val="20"/>
+          <w:szCs w:val="20"/>
+        </w:rPr>
+        <w:t>upto</w:t>
+      </w:r>
+      <w:proofErr w:type="spellEnd"/>
+      <w:r>
+        <w:rPr>
+          <w:rFonts w:ascii="Courier New" w:hAnsi="Courier New" w:cs="Courier New"/>
+          <w:b/>
+          <w:bCs/>
+          <w:sz w:val="20"/>
+          <w:szCs w:val="20"/>
+        </w:rPr>
+        <w:t xml:space="preserve"> 25 characters.</w:t>
       </w:r>
     </w:p>
     <w:p>
@@ -1288,7 +3230,7 @@
           <w:sz w:val="20"/>
           <w:szCs w:val="20"/>
         </w:rPr>
-        <w:t>alter table ITEM modify price number(12, 3);</w:t>
+        <w:t>alter table ETEST_DETAILS modify Location varchar(25);</w:t>
       </w:r>
     </w:p>
     <w:p>
@@ -1356,7 +3298,29 @@
           <w:sz w:val="20"/>
           <w:szCs w:val="20"/>
         </w:rPr>
-        <w:t>-- 10. Add a column Mobile_No of type Number, in the Client_Master Table</w:t>
+        <w:t xml:space="preserve">-- 19. Change the field "Address" to "City" in </w:t>
+      </w:r>
+      <w:proofErr w:type="spellStart"/>
+      <w:r>
+        <w:rPr>
+          <w:rFonts w:ascii="Courier New" w:hAnsi="Courier New" w:cs="Courier New"/>
+          <w:b/>
+          <w:bCs/>
+          <w:sz w:val="20"/>
+          <w:szCs w:val="20"/>
+        </w:rPr>
+        <w:t>Applicant_Master</w:t>
+      </w:r>
+      <w:proofErr w:type="spellEnd"/>
+      <w:r>
+        <w:rPr>
+          <w:rFonts w:ascii="Courier New" w:hAnsi="Courier New" w:cs="Courier New"/>
+          <w:b/>
+          <w:bCs/>
+          <w:sz w:val="20"/>
+          <w:szCs w:val="20"/>
+        </w:rPr>
+        <w:t xml:space="preserve"> Table</w:t>
       </w:r>
     </w:p>
     <w:p>
@@ -1388,7 +3352,31 @@
           <w:sz w:val="20"/>
           <w:szCs w:val="20"/>
         </w:rPr>
-        <w:t>alter table Client_Master add Mobile_No number(10);</w:t>
+        <w:t xml:space="preserve">alter table </w:t>
+      </w:r>
+      <w:proofErr w:type="spellStart"/>
+      <w:r>
+        <w:rPr>
+          <w:rFonts w:ascii="Courier New" w:hAnsi="Courier New" w:cs="Courier New"/>
+          <w:b/>
+          <w:bCs/>
+          <w:color w:val="00B050"/>
+          <w:sz w:val="20"/>
+          <w:szCs w:val="20"/>
+        </w:rPr>
+        <w:t>Applicant_Master</w:t>
+      </w:r>
+      <w:proofErr w:type="spellEnd"/>
+      <w:r>
+        <w:rPr>
+          <w:rFonts w:ascii="Courier New" w:hAnsi="Courier New" w:cs="Courier New"/>
+          <w:b/>
+          <w:bCs/>
+          <w:color w:val="00B050"/>
+          <w:sz w:val="20"/>
+          <w:szCs w:val="20"/>
+        </w:rPr>
+        <w:t xml:space="preserve"> rename column ADDRESS to City;</w:t>
       </w:r>
     </w:p>
     <w:p>
@@ -1456,7 +3444,29 @@
           <w:sz w:val="20"/>
           <w:szCs w:val="20"/>
         </w:rPr>
-        <w:t>-- 11. Add constraint to the Mobile_No column;</w:t>
+        <w:t>-- 20. Change the name of the Item table to "</w:t>
+      </w:r>
+      <w:proofErr w:type="spellStart"/>
+      <w:r>
+        <w:rPr>
+          <w:rFonts w:ascii="Courier New" w:hAnsi="Courier New" w:cs="Courier New"/>
+          <w:b/>
+          <w:bCs/>
+          <w:sz w:val="20"/>
+          <w:szCs w:val="20"/>
+        </w:rPr>
+        <w:t>Item_Master</w:t>
+      </w:r>
+      <w:proofErr w:type="spellEnd"/>
+      <w:r>
+        <w:rPr>
+          <w:rFonts w:ascii="Courier New" w:hAnsi="Courier New" w:cs="Courier New"/>
+          <w:b/>
+          <w:bCs/>
+          <w:sz w:val="20"/>
+          <w:szCs w:val="20"/>
+        </w:rPr>
+        <w:t>"</w:t>
       </w:r>
     </w:p>
     <w:p>
@@ -1488,918 +3498,32 @@
           <w:sz w:val="20"/>
           <w:szCs w:val="20"/>
         </w:rPr>
-        <w:t>alter table Client_Master add constraints MOBILE_NO CHECK(LENGTH(MOBILE_NO) = 10);</w:t>
-      </w:r>
-    </w:p>
-    <w:p>
-      <w:pPr>
-        <w:spacing w:after="0"/>
-        <w:rPr>
-          <w:rFonts w:ascii="Courier New" w:hAnsi="Courier New" w:cs="Courier New"/>
-          <w:sz w:val="20"/>
-          <w:szCs w:val="20"/>
-        </w:rPr>
-      </w:pPr>
-    </w:p>
-    <w:p>
-      <w:pPr>
-        <w:spacing w:after="0"/>
-        <w:rPr>
-          <w:rFonts w:ascii="Courier New" w:hAnsi="Courier New" w:cs="Courier New"/>
-          <w:sz w:val="20"/>
-          <w:szCs w:val="20"/>
-        </w:rPr>
-      </w:pPr>
-      <w:r>
-        <w:rPr>
-          <w:rFonts w:ascii="Courier New" w:hAnsi="Courier New" w:cs="Courier New"/>
-          <w:sz w:val="20"/>
-          <w:szCs w:val="20"/>
-        </w:rPr>
-        <w:t>Table altered.</w:t>
-      </w:r>
-    </w:p>
-    <w:p>
-      <w:pPr>
-        <w:spacing w:after="0"/>
-        <w:rPr>
-          <w:rFonts w:ascii="Courier New" w:hAnsi="Courier New" w:cs="Courier New"/>
-          <w:sz w:val="20"/>
-          <w:szCs w:val="20"/>
-        </w:rPr>
-      </w:pPr>
-    </w:p>
-    <w:p>
-      <w:pPr>
-        <w:spacing w:after="0"/>
-        <w:rPr>
-          <w:rFonts w:ascii="Courier New" w:hAnsi="Courier New" w:cs="Courier New"/>
-          <w:b/>
-          <w:bCs/>
-          <w:sz w:val="20"/>
-          <w:szCs w:val="20"/>
-        </w:rPr>
-      </w:pPr>
-      <w:r>
-        <w:rPr>
-          <w:rFonts w:ascii="Courier New" w:hAnsi="Courier New" w:cs="Courier New"/>
-          <w:sz w:val="20"/>
-          <w:szCs w:val="20"/>
-        </w:rPr>
-        <w:t xml:space="preserve">SQL&gt; </w:t>
-      </w:r>
-      <w:r>
-        <w:rPr>
-          <w:rFonts w:ascii="Courier New" w:hAnsi="Courier New" w:cs="Courier New"/>
-          <w:b/>
-          <w:bCs/>
-          <w:sz w:val="20"/>
-          <w:szCs w:val="20"/>
-        </w:rPr>
-        <w:t>-- 12. Change the name of Salesman_Master table to "SMan_Mst"</w:t>
-      </w:r>
-    </w:p>
-    <w:p>
-      <w:pPr>
-        <w:spacing w:after="0"/>
-        <w:rPr>
-          <w:rFonts w:ascii="Courier New" w:hAnsi="Courier New" w:cs="Courier New"/>
-          <w:b/>
-          <w:bCs/>
-          <w:color w:val="00B050"/>
-          <w:sz w:val="20"/>
-          <w:szCs w:val="20"/>
-        </w:rPr>
-      </w:pPr>
-      <w:r>
-        <w:rPr>
-          <w:rFonts w:ascii="Courier New" w:hAnsi="Courier New" w:cs="Courier New"/>
-          <w:sz w:val="20"/>
-          <w:szCs w:val="20"/>
-        </w:rPr>
-        <w:t xml:space="preserve">SQL&gt; </w:t>
-      </w:r>
-      <w:r>
-        <w:rPr>
-          <w:rFonts w:ascii="Courier New" w:hAnsi="Courier New" w:cs="Courier New"/>
-          <w:b/>
-          <w:bCs/>
-          <w:color w:val="00B050"/>
-          <w:sz w:val="20"/>
-          <w:szCs w:val="20"/>
-        </w:rPr>
-        <w:t>rename Salesman_Master TO SMan_Mst;</w:t>
-      </w:r>
-    </w:p>
-    <w:p>
-      <w:pPr>
-        <w:spacing w:after="0"/>
-        <w:rPr>
-          <w:rFonts w:ascii="Courier New" w:hAnsi="Courier New" w:cs="Courier New"/>
-          <w:sz w:val="20"/>
-          <w:szCs w:val="20"/>
-        </w:rPr>
-      </w:pPr>
-    </w:p>
-    <w:p>
-      <w:pPr>
-        <w:spacing w:after="0"/>
-        <w:rPr>
-          <w:rFonts w:ascii="Courier New" w:hAnsi="Courier New" w:cs="Courier New"/>
-          <w:sz w:val="20"/>
-          <w:szCs w:val="20"/>
-        </w:rPr>
-      </w:pPr>
-      <w:r>
-        <w:rPr>
-          <w:rFonts w:ascii="Courier New" w:hAnsi="Courier New" w:cs="Courier New"/>
-          <w:sz w:val="20"/>
-          <w:szCs w:val="20"/>
-        </w:rPr>
-        <w:t>Table renamed.</w:t>
-      </w:r>
-    </w:p>
-    <w:p>
-      <w:pPr>
-        <w:spacing w:after="0"/>
-        <w:rPr>
-          <w:rFonts w:ascii="Courier New" w:hAnsi="Courier New" w:cs="Courier New"/>
-          <w:sz w:val="20"/>
-          <w:szCs w:val="20"/>
-        </w:rPr>
-      </w:pPr>
-    </w:p>
-    <w:p>
-      <w:pPr>
-        <w:spacing w:after="0"/>
-        <w:rPr>
-          <w:rFonts w:ascii="Courier New" w:hAnsi="Courier New" w:cs="Courier New"/>
-          <w:b/>
-          <w:bCs/>
-          <w:sz w:val="20"/>
-          <w:szCs w:val="20"/>
-        </w:rPr>
-      </w:pPr>
-      <w:r>
-        <w:rPr>
-          <w:rFonts w:ascii="Courier New" w:hAnsi="Courier New" w:cs="Courier New"/>
-          <w:sz w:val="20"/>
-          <w:szCs w:val="20"/>
-        </w:rPr>
-        <w:t xml:space="preserve">SQL&gt; </w:t>
-      </w:r>
-      <w:r>
-        <w:rPr>
-          <w:rFonts w:ascii="Courier New" w:hAnsi="Courier New" w:cs="Courier New"/>
-          <w:b/>
-          <w:bCs/>
-          <w:sz w:val="20"/>
-          <w:szCs w:val="20"/>
-        </w:rPr>
-        <w:t>-- 13. Add a column of Experience in the Faculty_Master Table</w:t>
-      </w:r>
-    </w:p>
-    <w:p>
-      <w:pPr>
-        <w:spacing w:after="0"/>
-        <w:rPr>
-          <w:rFonts w:ascii="Courier New" w:hAnsi="Courier New" w:cs="Courier New"/>
-          <w:b/>
-          <w:bCs/>
-          <w:color w:val="00B050"/>
-          <w:sz w:val="20"/>
-          <w:szCs w:val="20"/>
-        </w:rPr>
-      </w:pPr>
-      <w:r>
-        <w:rPr>
-          <w:rFonts w:ascii="Courier New" w:hAnsi="Courier New" w:cs="Courier New"/>
-          <w:sz w:val="20"/>
-          <w:szCs w:val="20"/>
-        </w:rPr>
-        <w:t xml:space="preserve">SQL&gt; </w:t>
-      </w:r>
-      <w:r>
-        <w:rPr>
-          <w:rFonts w:ascii="Courier New" w:hAnsi="Courier New" w:cs="Courier New"/>
-          <w:b/>
-          <w:bCs/>
-          <w:color w:val="00B050"/>
-          <w:sz w:val="20"/>
-          <w:szCs w:val="20"/>
-        </w:rPr>
-        <w:t>alter table Salesman_Master add Experience varchar2(30);</w:t>
-      </w:r>
-    </w:p>
-    <w:p>
-      <w:pPr>
-        <w:spacing w:after="0"/>
-        <w:rPr>
-          <w:rFonts w:ascii="Courier New" w:hAnsi="Courier New" w:cs="Courier New"/>
-          <w:sz w:val="20"/>
-          <w:szCs w:val="20"/>
-        </w:rPr>
-      </w:pPr>
-    </w:p>
-    <w:p>
-      <w:pPr>
-        <w:spacing w:after="0"/>
-        <w:rPr>
-          <w:rFonts w:ascii="Courier New" w:hAnsi="Courier New" w:cs="Courier New"/>
-          <w:sz w:val="20"/>
-          <w:szCs w:val="20"/>
-        </w:rPr>
-      </w:pPr>
-      <w:r>
-        <w:rPr>
-          <w:rFonts w:ascii="Courier New" w:hAnsi="Courier New" w:cs="Courier New"/>
-          <w:sz w:val="20"/>
-          <w:szCs w:val="20"/>
-        </w:rPr>
-        <w:t>Table altered.</w:t>
-      </w:r>
-    </w:p>
-    <w:p>
-      <w:pPr>
-        <w:spacing w:after="0"/>
-        <w:rPr>
-          <w:rFonts w:ascii="Courier New" w:hAnsi="Courier New" w:cs="Courier New"/>
-          <w:sz w:val="20"/>
-          <w:szCs w:val="20"/>
-        </w:rPr>
-      </w:pPr>
-    </w:p>
-    <w:p>
-      <w:pPr>
-        <w:spacing w:after="0"/>
-        <w:rPr>
-          <w:rFonts w:ascii="Courier New" w:hAnsi="Courier New" w:cs="Courier New"/>
-          <w:b/>
-          <w:bCs/>
-          <w:sz w:val="20"/>
-          <w:szCs w:val="20"/>
-        </w:rPr>
-      </w:pPr>
-      <w:r>
-        <w:rPr>
-          <w:rFonts w:ascii="Courier New" w:hAnsi="Courier New" w:cs="Courier New"/>
-          <w:sz w:val="20"/>
-          <w:szCs w:val="20"/>
-        </w:rPr>
-        <w:t xml:space="preserve">SQL&gt; </w:t>
-      </w:r>
-      <w:r>
-        <w:rPr>
-          <w:rFonts w:ascii="Courier New" w:hAnsi="Courier New" w:cs="Courier New"/>
-          <w:b/>
-          <w:bCs/>
-          <w:sz w:val="20"/>
-          <w:szCs w:val="20"/>
-        </w:rPr>
-        <w:t>-- 14. Change the name of the column Address to Area in Faculty_Master Table</w:t>
-      </w:r>
-    </w:p>
-    <w:p>
-      <w:pPr>
-        <w:spacing w:after="0"/>
-        <w:rPr>
-          <w:rFonts w:ascii="Courier New" w:hAnsi="Courier New" w:cs="Courier New"/>
-          <w:b/>
-          <w:bCs/>
-          <w:color w:val="00B050"/>
-          <w:sz w:val="20"/>
-          <w:szCs w:val="20"/>
-        </w:rPr>
-      </w:pPr>
-      <w:r>
-        <w:rPr>
-          <w:rFonts w:ascii="Courier New" w:hAnsi="Courier New" w:cs="Courier New"/>
-          <w:sz w:val="20"/>
-          <w:szCs w:val="20"/>
-        </w:rPr>
-        <w:t xml:space="preserve">SQL&gt; </w:t>
-      </w:r>
-      <w:r>
-        <w:rPr>
-          <w:rFonts w:ascii="Courier New" w:hAnsi="Courier New" w:cs="Courier New"/>
-          <w:b/>
-          <w:bCs/>
-          <w:color w:val="00B050"/>
-          <w:sz w:val="20"/>
-          <w:szCs w:val="20"/>
-        </w:rPr>
-        <w:t>alter table Salesman_Master rename column add1 to area;</w:t>
-      </w:r>
-    </w:p>
-    <w:p>
-      <w:pPr>
-        <w:spacing w:after="0"/>
-        <w:rPr>
-          <w:rFonts w:ascii="Courier New" w:hAnsi="Courier New" w:cs="Courier New"/>
-          <w:sz w:val="20"/>
-          <w:szCs w:val="20"/>
-        </w:rPr>
-      </w:pPr>
-    </w:p>
-    <w:p>
-      <w:pPr>
-        <w:spacing w:after="0"/>
-        <w:rPr>
-          <w:rFonts w:ascii="Courier New" w:hAnsi="Courier New" w:cs="Courier New"/>
-          <w:sz w:val="20"/>
-          <w:szCs w:val="20"/>
-        </w:rPr>
-      </w:pPr>
-      <w:r>
-        <w:rPr>
-          <w:rFonts w:ascii="Courier New" w:hAnsi="Courier New" w:cs="Courier New"/>
-          <w:sz w:val="20"/>
-          <w:szCs w:val="20"/>
-        </w:rPr>
-        <w:t>Table altered.</w:t>
-      </w:r>
-    </w:p>
-    <w:p>
-      <w:pPr>
-        <w:spacing w:after="0"/>
-        <w:rPr>
-          <w:rFonts w:ascii="Courier New" w:hAnsi="Courier New" w:cs="Courier New"/>
-          <w:sz w:val="20"/>
-          <w:szCs w:val="20"/>
-        </w:rPr>
-      </w:pPr>
-    </w:p>
-    <w:p>
-      <w:pPr>
-        <w:spacing w:after="0"/>
-        <w:rPr>
-          <w:rFonts w:ascii="Courier New" w:hAnsi="Courier New" w:cs="Courier New"/>
-          <w:b/>
-          <w:bCs/>
-          <w:sz w:val="20"/>
-          <w:szCs w:val="20"/>
-        </w:rPr>
-      </w:pPr>
-      <w:r>
-        <w:rPr>
-          <w:rFonts w:ascii="Courier New" w:hAnsi="Courier New" w:cs="Courier New"/>
-          <w:sz w:val="20"/>
-          <w:szCs w:val="20"/>
-        </w:rPr>
-        <w:t xml:space="preserve">SQL&gt; </w:t>
-      </w:r>
-      <w:r>
-        <w:rPr>
-          <w:rFonts w:ascii="Courier New" w:hAnsi="Courier New" w:cs="Courier New"/>
-          <w:b/>
-          <w:bCs/>
-          <w:sz w:val="20"/>
-          <w:szCs w:val="20"/>
-        </w:rPr>
-        <w:t>-- 15. Modify the Applicant Table name to Applicant_Master</w:t>
-      </w:r>
-    </w:p>
-    <w:p>
-      <w:pPr>
-        <w:spacing w:after="0"/>
-        <w:rPr>
-          <w:rFonts w:ascii="Courier New" w:hAnsi="Courier New" w:cs="Courier New"/>
-          <w:b/>
-          <w:bCs/>
-          <w:color w:val="00B050"/>
-          <w:sz w:val="20"/>
-          <w:szCs w:val="20"/>
-        </w:rPr>
-      </w:pPr>
-      <w:r>
-        <w:rPr>
-          <w:rFonts w:ascii="Courier New" w:hAnsi="Courier New" w:cs="Courier New"/>
-          <w:sz w:val="20"/>
-          <w:szCs w:val="20"/>
-        </w:rPr>
-        <w:t xml:space="preserve">SQL&gt; </w:t>
-      </w:r>
-      <w:r>
-        <w:rPr>
-          <w:rFonts w:ascii="Courier New" w:hAnsi="Courier New" w:cs="Courier New"/>
-          <w:b/>
-          <w:bCs/>
-          <w:color w:val="00B050"/>
-          <w:sz w:val="20"/>
-          <w:szCs w:val="20"/>
-        </w:rPr>
-        <w:t>rename Applicant to Applicant_Master;</w:t>
-      </w:r>
-    </w:p>
-    <w:p>
-      <w:pPr>
-        <w:spacing w:after="0"/>
-        <w:rPr>
-          <w:rFonts w:ascii="Courier New" w:hAnsi="Courier New" w:cs="Courier New"/>
-          <w:sz w:val="20"/>
-          <w:szCs w:val="20"/>
-        </w:rPr>
-      </w:pPr>
-    </w:p>
-    <w:p>
-      <w:pPr>
-        <w:spacing w:after="0"/>
-        <w:rPr>
-          <w:rFonts w:ascii="Courier New" w:hAnsi="Courier New" w:cs="Courier New"/>
-          <w:sz w:val="20"/>
-          <w:szCs w:val="20"/>
-        </w:rPr>
-      </w:pPr>
-      <w:r>
-        <w:rPr>
-          <w:rFonts w:ascii="Courier New" w:hAnsi="Courier New" w:cs="Courier New"/>
-          <w:sz w:val="20"/>
-          <w:szCs w:val="20"/>
-        </w:rPr>
-        <w:t>Table renamed.</w:t>
-      </w:r>
-    </w:p>
-    <w:p>
-      <w:pPr>
-        <w:spacing w:after="0"/>
-        <w:rPr>
-          <w:rFonts w:ascii="Courier New" w:hAnsi="Courier New" w:cs="Courier New"/>
-          <w:sz w:val="20"/>
-          <w:szCs w:val="20"/>
-        </w:rPr>
-      </w:pPr>
-    </w:p>
-    <w:p>
-      <w:pPr>
-        <w:spacing w:after="0"/>
-        <w:rPr>
-          <w:rFonts w:ascii="Courier New" w:hAnsi="Courier New" w:cs="Courier New"/>
-          <w:b/>
-          <w:bCs/>
-          <w:sz w:val="20"/>
-          <w:szCs w:val="20"/>
-        </w:rPr>
-      </w:pPr>
-      <w:r>
-        <w:rPr>
-          <w:rFonts w:ascii="Courier New" w:hAnsi="Courier New" w:cs="Courier New"/>
-          <w:sz w:val="20"/>
-          <w:szCs w:val="20"/>
-        </w:rPr>
-        <w:t xml:space="preserve">SQL&gt; </w:t>
-      </w:r>
-      <w:r>
-        <w:rPr>
-          <w:rFonts w:ascii="Courier New" w:hAnsi="Courier New" w:cs="Courier New"/>
-          <w:b/>
-          <w:bCs/>
-          <w:sz w:val="20"/>
-          <w:szCs w:val="20"/>
-        </w:rPr>
-        <w:t>-- 16. Add a column "Hobby" in Applicant_Master table.</w:t>
-      </w:r>
-    </w:p>
-    <w:p>
-      <w:pPr>
-        <w:spacing w:after="0"/>
-        <w:rPr>
-          <w:rFonts w:ascii="Courier New" w:hAnsi="Courier New" w:cs="Courier New"/>
-          <w:b/>
-          <w:bCs/>
-          <w:color w:val="00B050"/>
-          <w:sz w:val="20"/>
-          <w:szCs w:val="20"/>
-        </w:rPr>
-      </w:pPr>
-      <w:r>
-        <w:rPr>
-          <w:rFonts w:ascii="Courier New" w:hAnsi="Courier New" w:cs="Courier New"/>
-          <w:sz w:val="20"/>
-          <w:szCs w:val="20"/>
-        </w:rPr>
-        <w:t xml:space="preserve">SQL&gt; </w:t>
-      </w:r>
-      <w:r>
-        <w:rPr>
-          <w:rFonts w:ascii="Courier New" w:hAnsi="Courier New" w:cs="Courier New"/>
-          <w:b/>
-          <w:bCs/>
-          <w:color w:val="00B050"/>
-          <w:sz w:val="20"/>
-          <w:szCs w:val="20"/>
-        </w:rPr>
-        <w:t>alter table Applicant_Master add Hobby varchar2(30);</w:t>
-      </w:r>
-    </w:p>
-    <w:p>
-      <w:pPr>
-        <w:spacing w:after="0"/>
-        <w:rPr>
-          <w:rFonts w:ascii="Courier New" w:hAnsi="Courier New" w:cs="Courier New"/>
-          <w:sz w:val="20"/>
-          <w:szCs w:val="20"/>
-        </w:rPr>
-      </w:pPr>
-    </w:p>
-    <w:p>
-      <w:pPr>
-        <w:spacing w:after="0"/>
-        <w:rPr>
-          <w:rFonts w:ascii="Courier New" w:hAnsi="Courier New" w:cs="Courier New"/>
-          <w:sz w:val="20"/>
-          <w:szCs w:val="20"/>
-        </w:rPr>
-      </w:pPr>
-      <w:r>
-        <w:rPr>
-          <w:rFonts w:ascii="Courier New" w:hAnsi="Courier New" w:cs="Courier New"/>
-          <w:sz w:val="20"/>
-          <w:szCs w:val="20"/>
-        </w:rPr>
-        <w:t>Table altered.</w:t>
-      </w:r>
-    </w:p>
-    <w:p>
-      <w:pPr>
-        <w:spacing w:after="0"/>
-        <w:rPr>
-          <w:rFonts w:ascii="Courier New" w:hAnsi="Courier New" w:cs="Courier New"/>
-          <w:sz w:val="20"/>
-          <w:szCs w:val="20"/>
-        </w:rPr>
-      </w:pPr>
-    </w:p>
-    <w:p>
-      <w:pPr>
-        <w:spacing w:after="0"/>
-        <w:rPr>
-          <w:rFonts w:ascii="Courier New" w:hAnsi="Courier New" w:cs="Courier New"/>
-          <w:b/>
-          <w:bCs/>
-          <w:sz w:val="20"/>
-          <w:szCs w:val="20"/>
-        </w:rPr>
-      </w:pPr>
-      <w:r>
-        <w:rPr>
-          <w:rFonts w:ascii="Courier New" w:hAnsi="Courier New" w:cs="Courier New"/>
-          <w:sz w:val="20"/>
-          <w:szCs w:val="20"/>
-        </w:rPr>
-        <w:t xml:space="preserve">SQL&gt; </w:t>
-      </w:r>
-      <w:r>
-        <w:rPr>
-          <w:rFonts w:ascii="Courier New" w:hAnsi="Courier New" w:cs="Courier New"/>
-          <w:b/>
-          <w:bCs/>
-          <w:sz w:val="20"/>
-          <w:szCs w:val="20"/>
-        </w:rPr>
-        <w:t>-- 17. Add a column "Location" in the "ETest_Detail" table. Keep it varchar(10)</w:t>
-      </w:r>
-    </w:p>
-    <w:p>
-      <w:pPr>
-        <w:spacing w:after="0"/>
-        <w:rPr>
-          <w:rFonts w:ascii="Courier New" w:hAnsi="Courier New" w:cs="Courier New"/>
-          <w:b/>
-          <w:bCs/>
-          <w:color w:val="00B050"/>
-          <w:sz w:val="20"/>
-          <w:szCs w:val="20"/>
-        </w:rPr>
-      </w:pPr>
-      <w:r>
-        <w:rPr>
-          <w:rFonts w:ascii="Courier New" w:hAnsi="Courier New" w:cs="Courier New"/>
-          <w:sz w:val="20"/>
-          <w:szCs w:val="20"/>
-        </w:rPr>
-        <w:t xml:space="preserve">SQL&gt; </w:t>
-      </w:r>
-      <w:r>
-        <w:rPr>
-          <w:rFonts w:ascii="Courier New" w:hAnsi="Courier New" w:cs="Courier New"/>
-          <w:b/>
-          <w:bCs/>
-          <w:color w:val="00B050"/>
-          <w:sz w:val="20"/>
-          <w:szCs w:val="20"/>
-        </w:rPr>
-        <w:t>alter table ETEST_DETAILS add Location varchar(10);</w:t>
-      </w:r>
-    </w:p>
-    <w:p>
-      <w:pPr>
-        <w:spacing w:after="0"/>
-        <w:rPr>
-          <w:rFonts w:ascii="Courier New" w:hAnsi="Courier New" w:cs="Courier New"/>
-          <w:sz w:val="20"/>
-          <w:szCs w:val="20"/>
-        </w:rPr>
-      </w:pPr>
-    </w:p>
-    <w:p>
-      <w:pPr>
-        <w:spacing w:after="0"/>
-        <w:rPr>
-          <w:rFonts w:ascii="Courier New" w:hAnsi="Courier New" w:cs="Courier New"/>
-          <w:sz w:val="20"/>
-          <w:szCs w:val="20"/>
-        </w:rPr>
-      </w:pPr>
-      <w:r>
-        <w:rPr>
-          <w:rFonts w:ascii="Courier New" w:hAnsi="Courier New" w:cs="Courier New"/>
-          <w:sz w:val="20"/>
-          <w:szCs w:val="20"/>
-        </w:rPr>
-        <w:t>Table altered.</w:t>
-      </w:r>
-    </w:p>
-    <w:p>
-      <w:pPr>
-        <w:spacing w:after="0"/>
-        <w:rPr>
-          <w:rFonts w:ascii="Courier New" w:hAnsi="Courier New" w:cs="Courier New"/>
-          <w:sz w:val="20"/>
-          <w:szCs w:val="20"/>
-        </w:rPr>
-      </w:pPr>
-    </w:p>
-    <w:p>
-      <w:pPr>
-        <w:spacing w:after="0"/>
-        <w:rPr>
-          <w:rFonts w:ascii="Courier New" w:hAnsi="Courier New" w:cs="Courier New"/>
-          <w:b/>
-          <w:bCs/>
-          <w:sz w:val="20"/>
-          <w:szCs w:val="20"/>
-        </w:rPr>
-      </w:pPr>
-      <w:r>
-        <w:rPr>
-          <w:rFonts w:ascii="Courier New" w:hAnsi="Courier New" w:cs="Courier New"/>
-          <w:sz w:val="20"/>
-          <w:szCs w:val="20"/>
-        </w:rPr>
-        <w:t xml:space="preserve">SQL&gt; </w:t>
-      </w:r>
-      <w:r>
-        <w:rPr>
-          <w:rFonts w:ascii="Courier New" w:hAnsi="Courier New" w:cs="Courier New"/>
-          <w:b/>
-          <w:bCs/>
-          <w:sz w:val="20"/>
-          <w:szCs w:val="20"/>
-        </w:rPr>
-        <w:t>-- 18. Modify the column "Location" and increase the size upto 25 characters.</w:t>
-      </w:r>
-    </w:p>
-    <w:p>
-      <w:pPr>
-        <w:spacing w:after="0"/>
-        <w:rPr>
-          <w:rFonts w:ascii="Courier New" w:hAnsi="Courier New" w:cs="Courier New"/>
-          <w:b/>
-          <w:bCs/>
-          <w:color w:val="00B050"/>
-          <w:sz w:val="20"/>
-          <w:szCs w:val="20"/>
-        </w:rPr>
-      </w:pPr>
-      <w:r>
-        <w:rPr>
-          <w:rFonts w:ascii="Courier New" w:hAnsi="Courier New" w:cs="Courier New"/>
-          <w:sz w:val="20"/>
-          <w:szCs w:val="20"/>
-        </w:rPr>
-        <w:t xml:space="preserve">SQL&gt; </w:t>
-      </w:r>
-      <w:r>
-        <w:rPr>
-          <w:rFonts w:ascii="Courier New" w:hAnsi="Courier New" w:cs="Courier New"/>
-          <w:b/>
-          <w:bCs/>
-          <w:color w:val="00B050"/>
-          <w:sz w:val="20"/>
-          <w:szCs w:val="20"/>
-        </w:rPr>
-        <w:t>alter table ETEST_DETAILS modify Location varchar(25);</w:t>
-      </w:r>
-    </w:p>
-    <w:p>
-      <w:pPr>
-        <w:spacing w:after="0"/>
-        <w:rPr>
-          <w:rFonts w:ascii="Courier New" w:hAnsi="Courier New" w:cs="Courier New"/>
-          <w:sz w:val="20"/>
-          <w:szCs w:val="20"/>
-        </w:rPr>
-      </w:pPr>
-    </w:p>
-    <w:p>
-      <w:pPr>
-        <w:spacing w:after="0"/>
-        <w:rPr>
-          <w:rFonts w:ascii="Courier New" w:hAnsi="Courier New" w:cs="Courier New"/>
-          <w:sz w:val="20"/>
-          <w:szCs w:val="20"/>
-        </w:rPr>
-      </w:pPr>
-      <w:r>
-        <w:rPr>
-          <w:rFonts w:ascii="Courier New" w:hAnsi="Courier New" w:cs="Courier New"/>
-          <w:sz w:val="20"/>
-          <w:szCs w:val="20"/>
-        </w:rPr>
-        <w:t>Table altered.</w:t>
-      </w:r>
-    </w:p>
-    <w:p>
-      <w:pPr>
-        <w:spacing w:after="0"/>
-        <w:rPr>
-          <w:rFonts w:ascii="Courier New" w:hAnsi="Courier New" w:cs="Courier New"/>
-          <w:sz w:val="20"/>
-          <w:szCs w:val="20"/>
-        </w:rPr>
-      </w:pPr>
-    </w:p>
-    <w:p>
-      <w:pPr>
-        <w:spacing w:after="0"/>
-        <w:rPr>
-          <w:rFonts w:ascii="Courier New" w:hAnsi="Courier New" w:cs="Courier New"/>
-          <w:b/>
-          <w:bCs/>
-          <w:sz w:val="20"/>
-          <w:szCs w:val="20"/>
-        </w:rPr>
-      </w:pPr>
-      <w:r>
-        <w:rPr>
-          <w:rFonts w:ascii="Courier New" w:hAnsi="Courier New" w:cs="Courier New"/>
-          <w:sz w:val="20"/>
-          <w:szCs w:val="20"/>
-        </w:rPr>
-        <w:t xml:space="preserve">SQL&gt; </w:t>
-      </w:r>
-      <w:r>
-        <w:rPr>
-          <w:rFonts w:ascii="Courier New" w:hAnsi="Courier New" w:cs="Courier New"/>
-          <w:b/>
-          <w:bCs/>
-          <w:sz w:val="20"/>
-          <w:szCs w:val="20"/>
-        </w:rPr>
-        <w:t>-- 19. Change the field "Address" to "City" in Applicant_Master Table</w:t>
-      </w:r>
-    </w:p>
-    <w:p>
-      <w:pPr>
-        <w:spacing w:after="0"/>
-        <w:rPr>
-          <w:rFonts w:ascii="Courier New" w:hAnsi="Courier New" w:cs="Courier New"/>
-          <w:b/>
-          <w:bCs/>
-          <w:color w:val="00B050"/>
-          <w:sz w:val="20"/>
-          <w:szCs w:val="20"/>
-        </w:rPr>
-      </w:pPr>
-      <w:r>
-        <w:rPr>
-          <w:rFonts w:ascii="Courier New" w:hAnsi="Courier New" w:cs="Courier New"/>
-          <w:sz w:val="20"/>
-          <w:szCs w:val="20"/>
-        </w:rPr>
-        <w:t xml:space="preserve">SQL&gt; </w:t>
-      </w:r>
-      <w:r>
-        <w:rPr>
-          <w:rFonts w:ascii="Courier New" w:hAnsi="Courier New" w:cs="Courier New"/>
-          <w:b/>
-          <w:bCs/>
-          <w:color w:val="00B050"/>
-          <w:sz w:val="20"/>
-          <w:szCs w:val="20"/>
-        </w:rPr>
-        <w:t>alter table Applicant_Master rename column ADDRESS to City;</w:t>
-      </w:r>
-    </w:p>
-    <w:p>
-      <w:pPr>
-        <w:spacing w:after="0"/>
-        <w:rPr>
-          <w:rFonts w:ascii="Courier New" w:hAnsi="Courier New" w:cs="Courier New"/>
-          <w:sz w:val="20"/>
-          <w:szCs w:val="20"/>
-        </w:rPr>
-      </w:pPr>
-    </w:p>
-    <w:p>
-      <w:pPr>
-        <w:spacing w:after="0"/>
-        <w:rPr>
-          <w:rFonts w:ascii="Courier New" w:hAnsi="Courier New" w:cs="Courier New"/>
-          <w:sz w:val="20"/>
-          <w:szCs w:val="20"/>
-        </w:rPr>
-      </w:pPr>
-      <w:r>
-        <w:rPr>
-          <w:rFonts w:ascii="Courier New" w:hAnsi="Courier New" w:cs="Courier New"/>
-          <w:sz w:val="20"/>
-          <w:szCs w:val="20"/>
-        </w:rPr>
-        <w:t>Table altered.</w:t>
-      </w:r>
-    </w:p>
-    <w:p>
-      <w:pPr>
-        <w:spacing w:after="0"/>
-        <w:rPr>
-          <w:rFonts w:ascii="Courier New" w:hAnsi="Courier New" w:cs="Courier New"/>
-          <w:sz w:val="20"/>
-          <w:szCs w:val="20"/>
-        </w:rPr>
-      </w:pPr>
-    </w:p>
-    <w:p>
-      <w:pPr>
-        <w:spacing w:after="0"/>
-        <w:rPr>
-          <w:rFonts w:ascii="Courier New" w:hAnsi="Courier New" w:cs="Courier New"/>
-          <w:b/>
-          <w:bCs/>
-          <w:sz w:val="20"/>
-          <w:szCs w:val="20"/>
-        </w:rPr>
-      </w:pPr>
-      <w:r>
-        <w:rPr>
-          <w:rFonts w:ascii="Courier New" w:hAnsi="Courier New" w:cs="Courier New"/>
-          <w:sz w:val="20"/>
-          <w:szCs w:val="20"/>
-        </w:rPr>
-        <w:t xml:space="preserve">SQL&gt; </w:t>
-      </w:r>
-      <w:r>
-        <w:rPr>
-          <w:rFonts w:ascii="Courier New" w:hAnsi="Courier New" w:cs="Courier New"/>
-          <w:b/>
-          <w:bCs/>
-          <w:sz w:val="20"/>
-          <w:szCs w:val="20"/>
-        </w:rPr>
-        <w:t>-- 20. Change the name of the Item table to "Item_Master"</w:t>
-      </w:r>
-    </w:p>
-    <w:p>
-      <w:pPr>
-        <w:spacing w:after="0"/>
-        <w:rPr>
-          <w:rFonts w:ascii="Courier New" w:hAnsi="Courier New" w:cs="Courier New"/>
-          <w:b/>
-          <w:bCs/>
-          <w:color w:val="00B050"/>
-          <w:sz w:val="20"/>
-          <w:szCs w:val="20"/>
-        </w:rPr>
-      </w:pPr>
-      <w:r>
-        <w:rPr>
-          <w:rFonts w:ascii="Courier New" w:hAnsi="Courier New" w:cs="Courier New"/>
-          <w:sz w:val="20"/>
-          <w:szCs w:val="20"/>
-        </w:rPr>
-        <w:t xml:space="preserve">SQL&gt; </w:t>
-      </w:r>
-      <w:r>
-        <w:rPr>
-          <w:rFonts w:ascii="Courier New" w:hAnsi="Courier New" w:cs="Courier New"/>
-          <w:b/>
-          <w:bCs/>
-          <w:color w:val="00B050"/>
-          <w:sz w:val="20"/>
-          <w:szCs w:val="20"/>
-        </w:rPr>
-        <w:t>rename Item to trem_master;</w:t>
-      </w:r>
-    </w:p>
-    <w:p>
-      <w:pPr>
-        <w:spacing w:after="0"/>
-        <w:rPr>
-          <w:rFonts w:ascii="Courier New" w:hAnsi="Courier New" w:cs="Courier New"/>
-          <w:sz w:val="20"/>
-          <w:szCs w:val="20"/>
-        </w:rPr>
-      </w:pPr>
+        <w:t xml:space="preserve">rename Item to </w:t>
+      </w:r>
+      <w:proofErr w:type="spellStart"/>
+      <w:r>
+        <w:rPr>
+          <w:rFonts w:ascii="Courier New" w:hAnsi="Courier New" w:cs="Courier New"/>
+          <w:b/>
+          <w:bCs/>
+          <w:color w:val="00B050"/>
+          <w:sz w:val="20"/>
+          <w:szCs w:val="20"/>
+        </w:rPr>
+        <w:t>trem_master</w:t>
+      </w:r>
+      <w:proofErr w:type="spellEnd"/>
+      <w:r>
+        <w:rPr>
+          <w:rFonts w:ascii="Courier New" w:hAnsi="Courier New" w:cs="Courier New"/>
+          <w:b/>
+          <w:bCs/>
+          <w:color w:val="00B050"/>
+          <w:sz w:val="20"/>
+          <w:szCs w:val="20"/>
+        </w:rPr>
+        <w:t>;</w:t>
+      </w:r>
     </w:p>
     <w:p>
       <w:pPr>

</xml_diff>